<commit_message>
Revised Pool to show when each step is complete
</commit_message>
<xml_diff>
--- a/WORD document for fixes on prizes and perfect score..docx
+++ b/WORD document for fixes on prizes and perfect score..docx
@@ -21308,7 +21308,7 @@
           </mc:Choice>
           <mc:Fallback>
             <w:pict>
-              <v:rect w14:anchorId="3F647A3B" id="Rectangle 12" o:spid="_x0000_s1026" style="width:24pt;height:24pt;visibility:visible;mso-wrap-style:square;mso-left-percent:-10001;mso-top-percent:-10001;mso-position-horizontal:absolute;mso-position-horizontal-relative:char;mso-position-vertical:absolute;mso-position-vertical-relative:line;mso-left-percent:-10001;mso-top-percent:-10001;v-text-anchor:top" o:gfxdata="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" filled="f" stroked="f">
+              <v:rect w14:anchorId="4558BEA6" id="Rectangle 12" o:spid="_x0000_s1026" style="width:24pt;height:24pt;visibility:visible;mso-wrap-style:square;mso-left-percent:-10001;mso-top-percent:-10001;mso-position-horizontal:absolute;mso-position-horizontal-relative:char;mso-position-vertical:absolute;mso-position-vertical-relative:line;mso-left-percent:-10001;mso-top-percent:-10001;v-text-anchor:top" o:gfxdata="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" filled="f" stroked="f">
                 <o:lock v:ext="edit" aspectratio="t"/>
                 <w10:anchorlock/>
               </v:rect>
@@ -24790,7 +24790,7 @@
           </mc:Choice>
           <mc:Fallback>
             <w:pict>
-              <v:rect w14:anchorId="13579246" id="Rectangle 11" o:spid="_x0000_s1026" style="width:24pt;height:24pt;visibility:visible;mso-wrap-style:square;mso-left-percent:-10001;mso-top-percent:-10001;mso-position-horizontal:absolute;mso-position-horizontal-relative:char;mso-position-vertical:absolute;mso-position-vertical-relative:line;mso-left-percent:-10001;mso-top-percent:-10001;v-text-anchor:top" o:gfxdata="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" filled="f" stroked="f">
+              <v:rect w14:anchorId="5FAC8FA0" id="Rectangle 11" o:spid="_x0000_s1026" style="width:24pt;height:24pt;visibility:visible;mso-wrap-style:square;mso-left-percent:-10001;mso-top-percent:-10001;mso-position-horizontal:absolute;mso-position-horizontal-relative:char;mso-position-vertical:absolute;mso-position-vertical-relative:line;mso-left-percent:-10001;mso-top-percent:-10001;v-text-anchor:top" o:gfxdata="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" filled="f" stroked="f">
                 <o:lock v:ext="edit" aspectratio="t"/>
                 <w10:anchorlock/>
               </v:rect>
@@ -25403,7 +25403,7 @@
           </mc:Choice>
           <mc:Fallback>
             <w:pict>
-              <v:rect w14:anchorId="0A26CB6E" id="Rectangle 10" o:spid="_x0000_s1026" style="width:24pt;height:24pt;visibility:visible;mso-wrap-style:square;mso-left-percent:-10001;mso-top-percent:-10001;mso-position-horizontal:absolute;mso-position-horizontal-relative:char;mso-position-vertical:absolute;mso-position-vertical-relative:line;mso-left-percent:-10001;mso-top-percent:-10001;v-text-anchor:top" o:gfxdata="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" filled="f" stroked="f">
+              <v:rect w14:anchorId="6381C0F7" id="Rectangle 10" o:spid="_x0000_s1026" style="width:24pt;height:24pt;visibility:visible;mso-wrap-style:square;mso-left-percent:-10001;mso-top-percent:-10001;mso-position-horizontal:absolute;mso-position-horizontal-relative:char;mso-position-vertical:absolute;mso-position-vertical-relative:line;mso-left-percent:-10001;mso-top-percent:-10001;v-text-anchor:top" o:gfxdata="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" filled="f" stroked="f">
                 <o:lock v:ext="edit" aspectratio="t"/>
                 <w10:anchorlock/>
               </v:rect>
@@ -31908,7 +31908,7 @@
           </mc:Choice>
           <mc:Fallback>
             <w:pict>
-              <v:rect w14:anchorId="0DC18B8B" id="Rectangle 9" o:spid="_x0000_s1026" style="width:24pt;height:24pt;visibility:visible;mso-wrap-style:square;mso-left-percent:-10001;mso-top-percent:-10001;mso-position-horizontal:absolute;mso-position-horizontal-relative:char;mso-position-vertical:absolute;mso-position-vertical-relative:line;mso-left-percent:-10001;mso-top-percent:-10001;v-text-anchor:top" o:gfxdata="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" filled="f" stroked="f">
+              <v:rect w14:anchorId="64AA8FDF" id="Rectangle 9" o:spid="_x0000_s1026" style="width:24pt;height:24pt;visibility:visible;mso-wrap-style:square;mso-left-percent:-10001;mso-top-percent:-10001;mso-position-horizontal:absolute;mso-position-horizontal-relative:char;mso-position-vertical:absolute;mso-position-vertical-relative:line;mso-left-percent:-10001;mso-top-percent:-10001;v-text-anchor:top" o:gfxdata="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" filled="f" stroked="f">
                 <o:lock v:ext="edit" aspectratio="t"/>
                 <w10:anchorlock/>
               </v:rect>
@@ -33047,7 +33047,7 @@
           </mc:Choice>
           <mc:Fallback>
             <w:pict>
-              <v:rect w14:anchorId="42F40A99" id="Rectangle 8" o:spid="_x0000_s1026" style="width:24pt;height:24pt;visibility:visible;mso-wrap-style:square;mso-left-percent:-10001;mso-top-percent:-10001;mso-position-horizontal:absolute;mso-position-horizontal-relative:char;mso-position-vertical:absolute;mso-position-vertical-relative:line;mso-left-percent:-10001;mso-top-percent:-10001;v-text-anchor:top" o:gfxdata="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" filled="f" stroked="f">
+              <v:rect w14:anchorId="7C338A5D" id="Rectangle 8" o:spid="_x0000_s1026" style="width:24pt;height:24pt;visibility:visible;mso-wrap-style:square;mso-left-percent:-10001;mso-top-percent:-10001;mso-position-horizontal:absolute;mso-position-horizontal-relative:char;mso-position-vertical:absolute;mso-position-vertical-relative:line;mso-left-percent:-10001;mso-top-percent:-10001;v-text-anchor:top" o:gfxdata="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" filled="f" stroked="f">
                 <o:lock v:ext="edit" aspectratio="t"/>
                 <w10:anchorlock/>
               </v:rect>
@@ -33270,7 +33270,7 @@
           </mc:Choice>
           <mc:Fallback>
             <w:pict>
-              <v:rect w14:anchorId="11CE49E5" id="Rectangle 7" o:spid="_x0000_s1026" style="width:24pt;height:24pt;visibility:visible;mso-wrap-style:square;mso-left-percent:-10001;mso-top-percent:-10001;mso-position-horizontal:absolute;mso-position-horizontal-relative:char;mso-position-vertical:absolute;mso-position-vertical-relative:line;mso-left-percent:-10001;mso-top-percent:-10001;v-text-anchor:top" o:gfxdata="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" filled="f" stroked="f">
+              <v:rect w14:anchorId="6F635DB4" id="Rectangle 7" o:spid="_x0000_s1026" style="width:24pt;height:24pt;visibility:visible;mso-wrap-style:square;mso-left-percent:-10001;mso-top-percent:-10001;mso-position-horizontal:absolute;mso-position-horizontal-relative:char;mso-position-vertical:absolute;mso-position-vertical-relative:line;mso-left-percent:-10001;mso-top-percent:-10001;v-text-anchor:top" o:gfxdata="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" filled="f" stroked="f">
                 <o:lock v:ext="edit" aspectratio="t"/>
                 <w10:anchorlock/>
               </v:rect>
@@ -40094,6 +40094,1949 @@
       </w:pPr>
       <w:r>
         <w:t>Neither?</w:t>
+      </w:r>
+    </w:p>
+    <w:p/>
+    <w:p/>
+    <w:p/>
+    <w:p/>
+    <w:p/>
+    <w:p/>
+    <w:p/>
+    <w:p/>
+    <w:p/>
+    <w:p/>
+    <w:p/>
+    <w:p/>
+    <w:p/>
+    <w:p/>
+    <w:p/>
+    <w:p/>
+    <w:p/>
+    <w:p/>
+    <w:p/>
+    <w:p/>
+    <w:p/>
+    <w:p/>
+    <w:p/>
+    <w:p/>
+    <w:p/>
+    <w:p/>
+    <w:p/>
+    <w:p/>
+    <w:p/>
+    <w:p/>
+    <w:p/>
+    <w:p/>
+    <w:p/>
+    <w:p/>
+    <w:p/>
+    <w:p/>
+    <w:p/>
+    <w:p/>
+    <w:p/>
+    <w:p/>
+    <w:p/>
+    <w:p/>
+    <w:p/>
+    <w:p/>
+    <w:p/>
+    <w:p/>
+    <w:p/>
+    <w:p/>
+    <w:p/>
+    <w:p>
+      <w:r>
+        <w:lastRenderedPageBreak/>
+        <w:t>OK sorry I made a mistake and here are the rules on all 10 prizes and its tiebreakers for each week and for each of the ten prizes in all 4 weeks and I want to fix the files you gave me to these rules which I am sorry I made a grave mistake and it must be coded as per the rules as follows:</w:t>
+      </w:r>
+    </w:p>
+    <w:p>
+      <w:pPr>
+        <w:rPr>
+          <w:b/>
+          <w:bCs/>
+          <w:color w:val="4666DA"/>
+        </w:rPr>
+      </w:pPr>
+    </w:p>
+    <w:p>
+      <w:pPr>
+        <w:rPr>
+          <w:b/>
+          <w:bCs/>
+          <w:color w:val="4666DA"/>
+        </w:rPr>
+      </w:pPr>
+    </w:p>
+    <w:p>
+      <w:pPr>
+        <w:rPr>
+          <w:b/>
+          <w:bCs/>
+          <w:color w:val="4666DA"/>
+        </w:rPr>
+      </w:pPr>
+      <w:r>
+        <w:rPr>
+          <w:b/>
+          <w:bCs/>
+          <w:color w:val="4666DA"/>
+        </w:rPr>
+        <w:t>5. Prize Structure &amp; Tie-Breaker Rules</w:t>
+      </w:r>
+    </w:p>
+    <w:p>
+      <w:pPr>
+        <w:rPr>
+          <w:b/>
+          <w:bCs/>
+          <w:color w:val="4666DA"/>
+        </w:rPr>
+      </w:pPr>
+      <w:r>
+        <w:rPr>
+          <w:b/>
+          <w:bCs/>
+          <w:color w:val="4666DA"/>
+        </w:rPr>
+        <w:t>5.1 Prize Distribution</w:t>
+      </w:r>
+    </w:p>
+    <w:p>
+      <w:pPr>
+        <w:numPr>
+          <w:ilvl w:val="0"/>
+          <w:numId w:val="226"/>
+        </w:numPr>
+      </w:pPr>
+      <w:r>
+        <w:rPr>
+          <w:b/>
+          <w:bCs/>
+        </w:rPr>
+        <w:t xml:space="preserve">Total: </w:t>
+      </w:r>
+      <w:r>
+        <w:t>10 prizes, each worth 10% of total entry pool</w:t>
+      </w:r>
+    </w:p>
+    <w:p>
+      <w:pPr>
+        <w:numPr>
+          <w:ilvl w:val="0"/>
+          <w:numId w:val="226"/>
+        </w:numPr>
+      </w:pPr>
+      <w:r>
+        <w:rPr>
+          <w:b/>
+          <w:bCs/>
+        </w:rPr>
+        <w:t xml:space="preserve">Week 1: </w:t>
+      </w:r>
+      <w:r>
+        <w:t>2 prizes</w:t>
+      </w:r>
+    </w:p>
+    <w:p>
+      <w:pPr>
+        <w:numPr>
+          <w:ilvl w:val="0"/>
+          <w:numId w:val="226"/>
+        </w:numPr>
+      </w:pPr>
+      <w:r>
+        <w:rPr>
+          <w:b/>
+          <w:bCs/>
+        </w:rPr>
+        <w:t xml:space="preserve">Week 2: </w:t>
+      </w:r>
+      <w:r>
+        <w:t>2 prizes</w:t>
+      </w:r>
+    </w:p>
+    <w:p>
+      <w:pPr>
+        <w:numPr>
+          <w:ilvl w:val="0"/>
+          <w:numId w:val="226"/>
+        </w:numPr>
+      </w:pPr>
+      <w:r>
+        <w:rPr>
+          <w:b/>
+          <w:bCs/>
+        </w:rPr>
+        <w:t xml:space="preserve">Week 3: </w:t>
+      </w:r>
+      <w:r>
+        <w:t>2 prizes</w:t>
+      </w:r>
+    </w:p>
+    <w:p>
+      <w:pPr>
+        <w:numPr>
+          <w:ilvl w:val="0"/>
+          <w:numId w:val="226"/>
+        </w:numPr>
+      </w:pPr>
+      <w:r>
+        <w:rPr>
+          <w:b/>
+          <w:bCs/>
+        </w:rPr>
+        <w:t xml:space="preserve">Week 4 (Super Bowl): </w:t>
+      </w:r>
+      <w:r>
+        <w:t>4 prizes (2 for SB game only, 2 for entire playoffs)</w:t>
+      </w:r>
+    </w:p>
+    <w:p/>
+    <w:p>
+      <w:pPr>
+        <w:rPr>
+          <w:b/>
+          <w:bCs/>
+          <w:color w:val="4666DA"/>
+        </w:rPr>
+      </w:pPr>
+      <w:r>
+        <w:rPr>
+          <w:b/>
+          <w:bCs/>
+          <w:color w:val="4666DA"/>
+        </w:rPr>
+        <w:t>5.2 Critical Tie-Breaker Philosophy</w:t>
+      </w:r>
+    </w:p>
+    <w:p>
+      <w:r>
+        <w:rPr>
+          <w:b/>
+          <w:bCs/>
+        </w:rPr>
+        <w:t>IMPORTANT: For all score-based tie-breakers, closest wins whether higher OR lower than the actual score. We use absolute difference only. Exact predictions always win.</w:t>
+      </w:r>
+    </w:p>
+    <w:p>
+      <w:r>
+        <w:t>Example: Actual total = 50. Player A predicts 51 (+1 away), Player B predicts 30 (-20 away). Player A wins because 1 point difference beats 20</w:t>
+      </w:r>
+      <w:r>
+        <w:t>-</w:t>
+      </w:r>
+      <w:r>
+        <w:t>point difference, regardless of direction.</w:t>
+      </w:r>
+    </w:p>
+    <w:p>
+      <w:pPr>
+        <w:rPr>
+          <w:b/>
+          <w:bCs/>
+          <w:color w:val="4666DA"/>
+        </w:rPr>
+      </w:pPr>
+    </w:p>
+    <w:p>
+      <w:pPr>
+        <w:rPr>
+          <w:b/>
+          <w:bCs/>
+          <w:color w:val="4666DA"/>
+        </w:rPr>
+      </w:pPr>
+    </w:p>
+    <w:p>
+      <w:pPr>
+        <w:rPr>
+          <w:b/>
+          <w:bCs/>
+          <w:color w:val="4666DA"/>
+        </w:rPr>
+      </w:pPr>
+    </w:p>
+    <w:p>
+      <w:pPr>
+        <w:rPr>
+          <w:b/>
+          <w:bCs/>
+          <w:color w:val="4666DA"/>
+        </w:rPr>
+      </w:pPr>
+      <w:r>
+        <w:rPr>
+          <w:b/>
+          <w:bCs/>
+          <w:color w:val="4666DA"/>
+        </w:rPr>
+        <w:t>5.3 Week 1 Prizes (Wild Card Round)</w:t>
+      </w:r>
+    </w:p>
+    <w:p>
+      <w:pPr>
+        <w:rPr>
+          <w:b/>
+          <w:bCs/>
+          <w:color w:val="4666DA"/>
+        </w:rPr>
+      </w:pPr>
+      <w:r>
+        <w:rPr>
+          <w:b/>
+          <w:bCs/>
+          <w:color w:val="4666DA"/>
+        </w:rPr>
+        <w:t>Prize #1 - Most Correct Winners</w:t>
+      </w:r>
+    </w:p>
+    <w:p>
+      <w:r>
+        <w:rPr>
+          <w:b/>
+          <w:bCs/>
+        </w:rPr>
+        <w:t xml:space="preserve">Winner: </w:t>
+      </w:r>
+      <w:r>
+        <w:t>Player with the most correct</w:t>
+      </w:r>
+      <w:r>
+        <w:t>ly predicted</w:t>
+      </w:r>
+      <w:r>
+        <w:t xml:space="preserve"> winning </w:t>
+      </w:r>
+      <w:r>
+        <w:t xml:space="preserve">NFL </w:t>
+      </w:r>
+      <w:r>
+        <w:t>teams picked in Week 1</w:t>
+      </w:r>
+    </w:p>
+    <w:p>
+      <w:r>
+        <w:rPr>
+          <w:b/>
+          <w:bCs/>
+        </w:rPr>
+        <w:t>If Tied:</w:t>
+      </w:r>
+    </w:p>
+    <w:p>
+      <w:pPr>
+        <w:numPr>
+          <w:ilvl w:val="0"/>
+          <w:numId w:val="226"/>
+        </w:numPr>
+      </w:pPr>
+      <w:r>
+        <w:t>Compare ONLY tied players' Week 1 total points (closest to actual)</w:t>
+      </w:r>
+    </w:p>
+    <w:p>
+      <w:pPr>
+        <w:numPr>
+          <w:ilvl w:val="0"/>
+          <w:numId w:val="226"/>
+        </w:numPr>
+      </w:pPr>
+      <w:r>
+        <w:t>Drop players who don't match the closest</w:t>
+      </w:r>
+    </w:p>
+    <w:p>
+      <w:pPr>
+        <w:numPr>
+          <w:ilvl w:val="0"/>
+          <w:numId w:val="226"/>
+        </w:numPr>
+      </w:pPr>
+      <w:r>
+        <w:t>If still tied → share prize</w:t>
+      </w:r>
+    </w:p>
+    <w:p/>
+    <w:p>
+      <w:pPr>
+        <w:rPr>
+          <w:b/>
+          <w:bCs/>
+          <w:color w:val="4666DA"/>
+        </w:rPr>
+      </w:pPr>
+      <w:r>
+        <w:rPr>
+          <w:b/>
+          <w:bCs/>
+          <w:color w:val="4666DA"/>
+        </w:rPr>
+        <w:t>Prize #2 - Closest Total Points</w:t>
+      </w:r>
+    </w:p>
+    <w:p>
+      <w:r>
+        <w:rPr>
+          <w:b/>
+          <w:bCs/>
+        </w:rPr>
+        <w:lastRenderedPageBreak/>
+        <w:t xml:space="preserve">Winner: </w:t>
+      </w:r>
+      <w:r>
+        <w:t>Player closest to actual Week 1 total points (higher or lower doesn't matter)</w:t>
+      </w:r>
+    </w:p>
+    <w:p>
+      <w:r>
+        <w:rPr>
+          <w:b/>
+          <w:bCs/>
+        </w:rPr>
+        <w:t>If Tied:</w:t>
+      </w:r>
+    </w:p>
+    <w:p>
+      <w:pPr>
+        <w:numPr>
+          <w:ilvl w:val="0"/>
+          <w:numId w:val="226"/>
+        </w:numPr>
+      </w:pPr>
+      <w:r>
+        <w:t>Share prize (no backward review in Week 1)</w:t>
+      </w:r>
+    </w:p>
+    <w:p/>
+    <w:p>
+      <w:pPr>
+        <w:rPr>
+          <w:b/>
+          <w:bCs/>
+          <w:color w:val="4666DA"/>
+        </w:rPr>
+      </w:pPr>
+      <w:r>
+        <w:rPr>
+          <w:b/>
+          <w:bCs/>
+          <w:color w:val="4666DA"/>
+        </w:rPr>
+        <w:t>5.4 Week 2 Prizes (Divisional Round)</w:t>
+      </w:r>
+    </w:p>
+    <w:p>
+      <w:pPr>
+        <w:rPr>
+          <w:b/>
+          <w:bCs/>
+          <w:color w:val="4666DA"/>
+        </w:rPr>
+      </w:pPr>
+      <w:r>
+        <w:rPr>
+          <w:b/>
+          <w:bCs/>
+          <w:color w:val="4666DA"/>
+        </w:rPr>
+        <w:t>Prize #</w:t>
+      </w:r>
+      <w:r>
+        <w:rPr>
+          <w:b/>
+          <w:bCs/>
+          <w:color w:val="4666DA"/>
+        </w:rPr>
+        <w:t>3</w:t>
+      </w:r>
+      <w:r>
+        <w:rPr>
+          <w:b/>
+          <w:bCs/>
+          <w:color w:val="4666DA"/>
+        </w:rPr>
+        <w:t xml:space="preserve"> - Most Correct Winners</w:t>
+      </w:r>
+    </w:p>
+    <w:p>
+      <w:r>
+        <w:rPr>
+          <w:b/>
+          <w:bCs/>
+        </w:rPr>
+        <w:t xml:space="preserve">Winner: </w:t>
+      </w:r>
+      <w:r>
+        <w:t>Player with the most correct</w:t>
+      </w:r>
+      <w:r>
+        <w:t>ly predicted</w:t>
+      </w:r>
+      <w:r>
+        <w:t xml:space="preserve"> winning </w:t>
+      </w:r>
+      <w:r>
+        <w:t xml:space="preserve">NFL </w:t>
+      </w:r>
+      <w:r>
+        <w:t>teams picked in Week 2</w:t>
+      </w:r>
+    </w:p>
+    <w:p>
+      <w:r>
+        <w:rPr>
+          <w:b/>
+          <w:bCs/>
+        </w:rPr>
+        <w:t>If Tied:</w:t>
+      </w:r>
+    </w:p>
+    <w:p>
+      <w:pPr>
+        <w:numPr>
+          <w:ilvl w:val="0"/>
+          <w:numId w:val="226"/>
+        </w:numPr>
+      </w:pPr>
+      <w:r>
+        <w:t>Compare ONLY tied players' Week 2 total points (closest to actual)</w:t>
+      </w:r>
+    </w:p>
+    <w:p>
+      <w:pPr>
+        <w:numPr>
+          <w:ilvl w:val="0"/>
+          <w:numId w:val="226"/>
+        </w:numPr>
+      </w:pPr>
+      <w:r>
+        <w:t>Drop players who don't match</w:t>
+      </w:r>
+    </w:p>
+    <w:p>
+      <w:pPr>
+        <w:numPr>
+          <w:ilvl w:val="0"/>
+          <w:numId w:val="226"/>
+        </w:numPr>
+      </w:pPr>
+      <w:r>
+        <w:t>If still tied → Look back to Week 1 total points (among remaining tied players only)</w:t>
+      </w:r>
+    </w:p>
+    <w:p>
+      <w:pPr>
+        <w:numPr>
+          <w:ilvl w:val="0"/>
+          <w:numId w:val="226"/>
+        </w:numPr>
+      </w:pPr>
+      <w:r>
+        <w:t>Drop players who don't match</w:t>
+      </w:r>
+    </w:p>
+    <w:p>
+      <w:pPr>
+        <w:numPr>
+          <w:ilvl w:val="0"/>
+          <w:numId w:val="226"/>
+        </w:numPr>
+      </w:pPr>
+      <w:r>
+        <w:t>If still tied → share prize</w:t>
+      </w:r>
+    </w:p>
+    <w:p/>
+    <w:p>
+      <w:pPr>
+        <w:rPr>
+          <w:b/>
+          <w:bCs/>
+          <w:color w:val="4666DA"/>
+        </w:rPr>
+      </w:pPr>
+      <w:r>
+        <w:rPr>
+          <w:b/>
+          <w:bCs/>
+          <w:color w:val="4666DA"/>
+        </w:rPr>
+        <w:t>Prize #</w:t>
+      </w:r>
+      <w:r>
+        <w:rPr>
+          <w:b/>
+          <w:bCs/>
+          <w:color w:val="4666DA"/>
+        </w:rPr>
+        <w:t>4</w:t>
+      </w:r>
+      <w:r>
+        <w:rPr>
+          <w:b/>
+          <w:bCs/>
+          <w:color w:val="4666DA"/>
+        </w:rPr>
+        <w:t xml:space="preserve"> - Closest Total Points</w:t>
+      </w:r>
+    </w:p>
+    <w:p>
+      <w:r>
+        <w:rPr>
+          <w:b/>
+          <w:bCs/>
+        </w:rPr>
+        <w:t xml:space="preserve">Winner: </w:t>
+      </w:r>
+      <w:r>
+        <w:t>Player closest to actual Week 2 total points</w:t>
+      </w:r>
+    </w:p>
+    <w:p>
+      <w:r>
+        <w:rPr>
+          <w:b/>
+          <w:bCs/>
+        </w:rPr>
+        <w:t>If Tied:</w:t>
+      </w:r>
+    </w:p>
+    <w:p>
+      <w:pPr>
+        <w:numPr>
+          <w:ilvl w:val="0"/>
+          <w:numId w:val="226"/>
+        </w:numPr>
+      </w:pPr>
+      <w:r>
+        <w:t>Look back to Week 1 total points (among tied players only)</w:t>
+      </w:r>
+    </w:p>
+    <w:p>
+      <w:pPr>
+        <w:numPr>
+          <w:ilvl w:val="0"/>
+          <w:numId w:val="226"/>
+        </w:numPr>
+      </w:pPr>
+      <w:r>
+        <w:t>Drop players who don't match the closest</w:t>
+      </w:r>
+    </w:p>
+    <w:p>
+      <w:pPr>
+        <w:numPr>
+          <w:ilvl w:val="0"/>
+          <w:numId w:val="226"/>
+        </w:numPr>
+      </w:pPr>
+      <w:r>
+        <w:t>If still tied → share prize</w:t>
+      </w:r>
+    </w:p>
+    <w:p/>
+    <w:p>
+      <w:pPr>
+        <w:rPr>
+          <w:b/>
+          <w:bCs/>
+          <w:color w:val="4666DA"/>
+        </w:rPr>
+      </w:pPr>
+      <w:r>
+        <w:rPr>
+          <w:b/>
+          <w:bCs/>
+          <w:color w:val="4666DA"/>
+        </w:rPr>
+        <w:t>5.5 Week 3 Prizes (Conference Championships)</w:t>
+      </w:r>
+    </w:p>
+    <w:p>
+      <w:pPr>
+        <w:rPr>
+          <w:b/>
+          <w:bCs/>
+          <w:color w:val="4666DA"/>
+        </w:rPr>
+      </w:pPr>
+      <w:r>
+        <w:rPr>
+          <w:b/>
+          <w:bCs/>
+          <w:color w:val="4666DA"/>
+        </w:rPr>
+        <w:t>Prize #</w:t>
+      </w:r>
+      <w:r>
+        <w:rPr>
+          <w:b/>
+          <w:bCs/>
+          <w:color w:val="4666DA"/>
+        </w:rPr>
+        <w:t>5</w:t>
+      </w:r>
+      <w:r>
+        <w:rPr>
+          <w:b/>
+          <w:bCs/>
+          <w:color w:val="4666DA"/>
+        </w:rPr>
+        <w:t xml:space="preserve"> - Most Correct Winners</w:t>
+      </w:r>
+    </w:p>
+    <w:p>
+      <w:r>
+        <w:rPr>
+          <w:b/>
+          <w:bCs/>
+        </w:rPr>
+        <w:t xml:space="preserve">Winner: </w:t>
+      </w:r>
+      <w:r>
+        <w:t>Player with the most correct</w:t>
+      </w:r>
+      <w:r>
+        <w:t>ly predicted</w:t>
+      </w:r>
+      <w:r>
+        <w:t xml:space="preserve"> winning </w:t>
+      </w:r>
+      <w:r>
+        <w:t xml:space="preserve">NFL </w:t>
+      </w:r>
+      <w:r>
+        <w:t>teams picked in Week 3</w:t>
+      </w:r>
+    </w:p>
+    <w:p>
+      <w:r>
+        <w:rPr>
+          <w:b/>
+          <w:bCs/>
+        </w:rPr>
+        <w:t>If Tied:</w:t>
+      </w:r>
+    </w:p>
+    <w:p>
+      <w:pPr>
+        <w:numPr>
+          <w:ilvl w:val="0"/>
+          <w:numId w:val="226"/>
+        </w:numPr>
+      </w:pPr>
+      <w:r>
+        <w:t>Compare ONLY tied players' Week 3 total points (closest to actual)</w:t>
+      </w:r>
+    </w:p>
+    <w:p>
+      <w:pPr>
+        <w:numPr>
+          <w:ilvl w:val="0"/>
+          <w:numId w:val="226"/>
+        </w:numPr>
+      </w:pPr>
+      <w:r>
+        <w:t>Drop non-matching players</w:t>
+      </w:r>
+    </w:p>
+    <w:p>
+      <w:pPr>
+        <w:numPr>
+          <w:ilvl w:val="0"/>
+          <w:numId w:val="226"/>
+        </w:numPr>
+      </w:pPr>
+      <w:r>
+        <w:t>If still tied → Look back to Week 2 total points</w:t>
+      </w:r>
+    </w:p>
+    <w:p>
+      <w:pPr>
+        <w:numPr>
+          <w:ilvl w:val="0"/>
+          <w:numId w:val="226"/>
+        </w:numPr>
+      </w:pPr>
+      <w:r>
+        <w:t>Drop non-matching players</w:t>
+      </w:r>
+    </w:p>
+    <w:p>
+      <w:pPr>
+        <w:numPr>
+          <w:ilvl w:val="0"/>
+          <w:numId w:val="226"/>
+        </w:numPr>
+      </w:pPr>
+      <w:r>
+        <w:lastRenderedPageBreak/>
+        <w:t>If still tied → Look back to Week 1 total points</w:t>
+      </w:r>
+    </w:p>
+    <w:p>
+      <w:pPr>
+        <w:numPr>
+          <w:ilvl w:val="0"/>
+          <w:numId w:val="226"/>
+        </w:numPr>
+      </w:pPr>
+      <w:r>
+        <w:t>Drop non-matching players</w:t>
+      </w:r>
+    </w:p>
+    <w:p>
+      <w:pPr>
+        <w:numPr>
+          <w:ilvl w:val="0"/>
+          <w:numId w:val="226"/>
+        </w:numPr>
+      </w:pPr>
+      <w:r>
+        <w:t>If still tied → share prize</w:t>
+      </w:r>
+    </w:p>
+    <w:p/>
+    <w:p>
+      <w:pPr>
+        <w:rPr>
+          <w:b/>
+          <w:bCs/>
+          <w:color w:val="4666DA"/>
+        </w:rPr>
+      </w:pPr>
+      <w:r>
+        <w:rPr>
+          <w:b/>
+          <w:bCs/>
+          <w:color w:val="4666DA"/>
+        </w:rPr>
+        <w:t>Prize #</w:t>
+      </w:r>
+      <w:r>
+        <w:rPr>
+          <w:b/>
+          <w:bCs/>
+          <w:color w:val="4666DA"/>
+        </w:rPr>
+        <w:t>6</w:t>
+      </w:r>
+      <w:r>
+        <w:rPr>
+          <w:b/>
+          <w:bCs/>
+          <w:color w:val="4666DA"/>
+        </w:rPr>
+        <w:t xml:space="preserve"> - Closest Total Points</w:t>
+      </w:r>
+    </w:p>
+    <w:p>
+      <w:r>
+        <w:rPr>
+          <w:b/>
+          <w:bCs/>
+        </w:rPr>
+        <w:t xml:space="preserve">Winner: </w:t>
+      </w:r>
+      <w:r>
+        <w:t>Player closest to actual Week 3 total points</w:t>
+      </w:r>
+    </w:p>
+    <w:p>
+      <w:r>
+        <w:rPr>
+          <w:b/>
+          <w:bCs/>
+        </w:rPr>
+        <w:t>If Tied:</w:t>
+      </w:r>
+    </w:p>
+    <w:p>
+      <w:pPr>
+        <w:numPr>
+          <w:ilvl w:val="0"/>
+          <w:numId w:val="226"/>
+        </w:numPr>
+      </w:pPr>
+      <w:r>
+        <w:t>Look back to Week 2 total points (among tied players only)</w:t>
+      </w:r>
+    </w:p>
+    <w:p>
+      <w:pPr>
+        <w:numPr>
+          <w:ilvl w:val="0"/>
+          <w:numId w:val="226"/>
+        </w:numPr>
+      </w:pPr>
+      <w:r>
+        <w:t>Drop non-matching players</w:t>
+      </w:r>
+    </w:p>
+    <w:p>
+      <w:pPr>
+        <w:numPr>
+          <w:ilvl w:val="0"/>
+          <w:numId w:val="226"/>
+        </w:numPr>
+      </w:pPr>
+      <w:r>
+        <w:t>If still tied → Look back to Week 1 total points</w:t>
+      </w:r>
+    </w:p>
+    <w:p>
+      <w:pPr>
+        <w:numPr>
+          <w:ilvl w:val="0"/>
+          <w:numId w:val="226"/>
+        </w:numPr>
+      </w:pPr>
+      <w:r>
+        <w:t>Drop non-matching players</w:t>
+      </w:r>
+    </w:p>
+    <w:p>
+      <w:pPr>
+        <w:numPr>
+          <w:ilvl w:val="0"/>
+          <w:numId w:val="226"/>
+        </w:numPr>
+      </w:pPr>
+      <w:r>
+        <w:t>If still tied → share prize</w:t>
+      </w:r>
+    </w:p>
+    <w:p/>
+    <w:p>
+      <w:pPr>
+        <w:rPr>
+          <w:b/>
+          <w:bCs/>
+          <w:color w:val="4666DA"/>
+        </w:rPr>
+      </w:pPr>
+      <w:r>
+        <w:rPr>
+          <w:b/>
+          <w:bCs/>
+          <w:color w:val="4666DA"/>
+        </w:rPr>
+        <w:t xml:space="preserve">5.6 Week 4 Prizes (Super Bowl </w:t>
+      </w:r>
+      <w:r>
+        <w:rPr>
+          <w:b/>
+          <w:bCs/>
+          <w:color w:val="4666DA"/>
+        </w:rPr>
+        <w:t>LX</w:t>
+      </w:r>
+      <w:r>
+        <w:rPr>
+          <w:b/>
+          <w:bCs/>
+          <w:color w:val="4666DA"/>
+        </w:rPr>
+        <w:t>)</w:t>
+      </w:r>
+    </w:p>
+    <w:p>
+      <w:pPr>
+        <w:rPr>
+          <w:color w:val="4666DA"/>
+        </w:rPr>
+      </w:pPr>
+      <w:r>
+        <w:rPr>
+          <w:b/>
+          <w:bCs/>
+          <w:color w:val="4666DA"/>
+        </w:rPr>
+        <w:t>Week 4 has FOUR prizes: 2 for the Super Bowl game only, and 2 for the entire 4-week playoffs.</w:t>
+      </w:r>
+    </w:p>
+    <w:p>
+      <w:pPr>
+        <w:rPr>
+          <w:b/>
+          <w:bCs/>
+          <w:color w:val="4666DA"/>
+        </w:rPr>
+      </w:pPr>
+      <w:r>
+        <w:rPr>
+          <w:b/>
+          <w:bCs/>
+          <w:color w:val="4666DA"/>
+        </w:rPr>
+        <w:t>Prize #</w:t>
+      </w:r>
+      <w:r>
+        <w:rPr>
+          <w:b/>
+          <w:bCs/>
+          <w:color w:val="4666DA"/>
+        </w:rPr>
+        <w:t>7</w:t>
+      </w:r>
+      <w:r>
+        <w:rPr>
+          <w:b/>
+          <w:bCs/>
+          <w:color w:val="4666DA"/>
+        </w:rPr>
+        <w:t xml:space="preserve"> - Correct Super Bowl Winner (SB Game Only)</w:t>
+      </w:r>
+    </w:p>
+    <w:p>
+      <w:r>
+        <w:rPr>
+          <w:b/>
+          <w:bCs/>
+        </w:rPr>
+        <w:t xml:space="preserve">Winner: </w:t>
+      </w:r>
+      <w:r>
+        <w:t>Player(s) who correctly picked the Super Bowl winning team</w:t>
+      </w:r>
+    </w:p>
+    <w:p>
+      <w:r>
+        <w:rPr>
+          <w:b/>
+          <w:bCs/>
+        </w:rPr>
+        <w:t xml:space="preserve">If Multiple Players Picked </w:t>
+      </w:r>
+      <w:r>
+        <w:rPr>
+          <w:b/>
+          <w:bCs/>
+        </w:rPr>
+        <w:t xml:space="preserve">Winning Super Bowl Winner </w:t>
+      </w:r>
+      <w:r>
+        <w:rPr>
+          <w:b/>
+          <w:bCs/>
+        </w:rPr>
+        <w:t>Correctly</w:t>
+      </w:r>
+      <w:r>
+        <w:rPr>
+          <w:b/>
+          <w:bCs/>
+        </w:rPr>
+        <w:t xml:space="preserve"> go down this list to try get 1 winner</w:t>
+      </w:r>
+      <w:r>
+        <w:rPr>
+          <w:b/>
+          <w:bCs/>
+        </w:rPr>
+        <w:t>:</w:t>
+      </w:r>
+    </w:p>
+    <w:p>
+      <w:pPr>
+        <w:numPr>
+          <w:ilvl w:val="0"/>
+          <w:numId w:val="226"/>
+        </w:numPr>
+      </w:pPr>
+      <w:r>
+        <w:t xml:space="preserve">Compare ONLY tied players' Week </w:t>
+      </w:r>
+      <w:r>
+        <w:t>4</w:t>
+      </w:r>
+      <w:r>
+        <w:t xml:space="preserve"> total points </w:t>
+      </w:r>
+      <w:r>
+        <w:t>(closest to actual)</w:t>
+      </w:r>
+    </w:p>
+    <w:p>
+      <w:pPr>
+        <w:numPr>
+          <w:ilvl w:val="0"/>
+          <w:numId w:val="226"/>
+        </w:numPr>
+      </w:pPr>
+      <w:r>
+        <w:t>Keep only tied players, drop others while trying to get to only having 1 winner</w:t>
+      </w:r>
+    </w:p>
+    <w:p>
+      <w:pPr>
+        <w:numPr>
+          <w:ilvl w:val="0"/>
+          <w:numId w:val="226"/>
+        </w:numPr>
+      </w:pPr>
+      <w:r>
+        <w:t xml:space="preserve">If still tied → </w:t>
+      </w:r>
+      <w:r>
+        <w:t>c</w:t>
+      </w:r>
+      <w:r>
+        <w:t>ompare ONLY tied players' Week 3 total points (closest to actual)</w:t>
+      </w:r>
+    </w:p>
+    <w:p>
+      <w:pPr>
+        <w:numPr>
+          <w:ilvl w:val="0"/>
+          <w:numId w:val="226"/>
+        </w:numPr>
+      </w:pPr>
+      <w:r>
+        <w:t>Keep only tied players, drop others while trying to get to only having 1 winner</w:t>
+      </w:r>
+    </w:p>
+    <w:p>
+      <w:pPr>
+        <w:numPr>
+          <w:ilvl w:val="0"/>
+          <w:numId w:val="226"/>
+        </w:numPr>
+      </w:pPr>
+      <w:r>
+        <w:t xml:space="preserve">If still tied → </w:t>
+      </w:r>
+      <w:r>
+        <w:t>c</w:t>
+      </w:r>
+      <w:r>
+        <w:t xml:space="preserve">ompare ONLY tied players' Week </w:t>
+      </w:r>
+      <w:r>
+        <w:t>2</w:t>
+      </w:r>
+      <w:r>
+        <w:t xml:space="preserve"> total points (closest to actual)</w:t>
+      </w:r>
+    </w:p>
+    <w:p>
+      <w:pPr>
+        <w:numPr>
+          <w:ilvl w:val="0"/>
+          <w:numId w:val="226"/>
+        </w:numPr>
+      </w:pPr>
+      <w:r>
+        <w:t>Keep only tied players, drop others while trying to get to only having 1 winner</w:t>
+      </w:r>
+    </w:p>
+    <w:p>
+      <w:pPr>
+        <w:numPr>
+          <w:ilvl w:val="0"/>
+          <w:numId w:val="226"/>
+        </w:numPr>
+      </w:pPr>
+      <w:r>
+        <w:t xml:space="preserve">If still tied → </w:t>
+      </w:r>
+      <w:r>
+        <w:t>c</w:t>
+      </w:r>
+      <w:r>
+        <w:t xml:space="preserve">ompare ONLY tied players' Week </w:t>
+      </w:r>
+      <w:r>
+        <w:t>1</w:t>
+      </w:r>
+      <w:r>
+        <w:t xml:space="preserve"> total points (closest to actual)</w:t>
+      </w:r>
+    </w:p>
+    <w:p>
+      <w:pPr>
+        <w:numPr>
+          <w:ilvl w:val="0"/>
+          <w:numId w:val="226"/>
+        </w:numPr>
+      </w:pPr>
+      <w:r>
+        <w:t>If still tied → share prize</w:t>
+      </w:r>
+    </w:p>
+    <w:p/>
+    <w:p>
+      <w:pPr>
+        <w:rPr>
+          <w:color w:val="4666DA"/>
+        </w:rPr>
+      </w:pPr>
+      <w:r>
+        <w:rPr>
+          <w:b/>
+          <w:bCs/>
+          <w:color w:val="4666DA"/>
+        </w:rPr>
+        <w:t xml:space="preserve">If NOBODY Picked </w:t>
+      </w:r>
+      <w:r>
+        <w:rPr>
+          <w:b/>
+          <w:bCs/>
+          <w:color w:val="4666DA"/>
+        </w:rPr>
+        <w:t xml:space="preserve">Super Bowl Winner </w:t>
+      </w:r>
+      <w:r>
+        <w:rPr>
+          <w:b/>
+          <w:bCs/>
+          <w:color w:val="4666DA"/>
+        </w:rPr>
+        <w:t>Correctly:</w:t>
+      </w:r>
+    </w:p>
+    <w:p>
+      <w:pPr>
+        <w:numPr>
+          <w:ilvl w:val="0"/>
+          <w:numId w:val="226"/>
+        </w:numPr>
+      </w:pPr>
+      <w:r>
+        <w:t xml:space="preserve">Compare ONLY tied players' Week </w:t>
+      </w:r>
+      <w:r>
+        <w:t>4</w:t>
+      </w:r>
+      <w:r>
+        <w:t xml:space="preserve"> total points </w:t>
+      </w:r>
+      <w:r>
+        <w:t>(closest to actual)</w:t>
+      </w:r>
+    </w:p>
+    <w:p>
+      <w:pPr>
+        <w:numPr>
+          <w:ilvl w:val="0"/>
+          <w:numId w:val="226"/>
+        </w:numPr>
+      </w:pPr>
+      <w:r>
+        <w:lastRenderedPageBreak/>
+        <w:t>Keep only tied players, drop others while trying to get to only having 1 winner</w:t>
+      </w:r>
+    </w:p>
+    <w:p>
+      <w:pPr>
+        <w:numPr>
+          <w:ilvl w:val="0"/>
+          <w:numId w:val="226"/>
+        </w:numPr>
+      </w:pPr>
+      <w:r>
+        <w:t xml:space="preserve">If still tied → </w:t>
+      </w:r>
+      <w:r>
+        <w:t>c</w:t>
+      </w:r>
+      <w:r>
+        <w:t>ompare ONLY tied players' Week 3 total points (closest to actual)</w:t>
+      </w:r>
+    </w:p>
+    <w:p>
+      <w:pPr>
+        <w:numPr>
+          <w:ilvl w:val="0"/>
+          <w:numId w:val="226"/>
+        </w:numPr>
+      </w:pPr>
+      <w:r>
+        <w:t>Keep only tied players, drop others while trying to get to only having 1 winner</w:t>
+      </w:r>
+    </w:p>
+    <w:p>
+      <w:pPr>
+        <w:numPr>
+          <w:ilvl w:val="0"/>
+          <w:numId w:val="226"/>
+        </w:numPr>
+      </w:pPr>
+      <w:r>
+        <w:t xml:space="preserve">If still tied → </w:t>
+      </w:r>
+      <w:r>
+        <w:t>c</w:t>
+      </w:r>
+      <w:r>
+        <w:t xml:space="preserve">ompare ONLY tied players' Week </w:t>
+      </w:r>
+      <w:r>
+        <w:t>2</w:t>
+      </w:r>
+      <w:r>
+        <w:t xml:space="preserve"> total points (closest to actual)</w:t>
+      </w:r>
+    </w:p>
+    <w:p>
+      <w:pPr>
+        <w:numPr>
+          <w:ilvl w:val="0"/>
+          <w:numId w:val="226"/>
+        </w:numPr>
+      </w:pPr>
+      <w:r>
+        <w:t>Keep only tied players, drop others while trying to get to only having 1 winner</w:t>
+      </w:r>
+    </w:p>
+    <w:p>
+      <w:pPr>
+        <w:numPr>
+          <w:ilvl w:val="0"/>
+          <w:numId w:val="226"/>
+        </w:numPr>
+      </w:pPr>
+      <w:r>
+        <w:t xml:space="preserve">If still tied → </w:t>
+      </w:r>
+      <w:r>
+        <w:t>c</w:t>
+      </w:r>
+      <w:r>
+        <w:t xml:space="preserve">ompare ONLY tied players' Week </w:t>
+      </w:r>
+      <w:r>
+        <w:t>1</w:t>
+      </w:r>
+      <w:r>
+        <w:t xml:space="preserve"> total points (closest to actual)</w:t>
+      </w:r>
+    </w:p>
+    <w:p>
+      <w:pPr>
+        <w:numPr>
+          <w:ilvl w:val="0"/>
+          <w:numId w:val="226"/>
+        </w:numPr>
+      </w:pPr>
+      <w:r>
+        <w:t>If still tied → share prize</w:t>
+      </w:r>
+    </w:p>
+    <w:p/>
+    <w:p>
+      <w:pPr>
+        <w:rPr>
+          <w:b/>
+          <w:bCs/>
+          <w:color w:val="4666DA"/>
+        </w:rPr>
+      </w:pPr>
+      <w:r>
+        <w:rPr>
+          <w:b/>
+          <w:bCs/>
+          <w:color w:val="4666DA"/>
+        </w:rPr>
+        <w:t>Prize #</w:t>
+      </w:r>
+      <w:r>
+        <w:rPr>
+          <w:b/>
+          <w:bCs/>
+          <w:color w:val="4666DA"/>
+        </w:rPr>
+        <w:t>8</w:t>
+      </w:r>
+      <w:r>
+        <w:rPr>
+          <w:b/>
+          <w:bCs/>
+          <w:color w:val="4666DA"/>
+        </w:rPr>
+        <w:t xml:space="preserve"> - Closest Super Bowl Total Points (SB Game Only)</w:t>
+      </w:r>
+    </w:p>
+    <w:p>
+      <w:r>
+        <w:rPr>
+          <w:b/>
+          <w:bCs/>
+        </w:rPr>
+        <w:t xml:space="preserve">Winner: </w:t>
+      </w:r>
+      <w:r>
+        <w:t xml:space="preserve">Player closest to actual Super Bowl total points </w:t>
+      </w:r>
+      <w:r>
+        <w:t>wins</w:t>
+      </w:r>
+      <w:r>
+        <w:t xml:space="preserve"> (higher or lower doesn't matter)</w:t>
+      </w:r>
+      <w:r>
+        <w:t xml:space="preserve"> </w:t>
+      </w:r>
+    </w:p>
+    <w:p>
+      <w:r>
+        <w:rPr>
+          <w:b/>
+          <w:bCs/>
+        </w:rPr>
+        <w:t xml:space="preserve">If </w:t>
+      </w:r>
+      <w:r>
+        <w:rPr>
+          <w:b/>
+          <w:bCs/>
+        </w:rPr>
+        <w:t xml:space="preserve">Multiple Players </w:t>
+      </w:r>
+      <w:r>
+        <w:rPr>
+          <w:b/>
+          <w:bCs/>
+        </w:rPr>
+        <w:t>Tied:</w:t>
+      </w:r>
+    </w:p>
+    <w:p>
+      <w:pPr>
+        <w:numPr>
+          <w:ilvl w:val="0"/>
+          <w:numId w:val="226"/>
+        </w:numPr>
+      </w:pPr>
+      <w:r>
+        <w:t xml:space="preserve">Compare ONLY tied players' Week </w:t>
+      </w:r>
+      <w:r>
+        <w:t>4</w:t>
+      </w:r>
+      <w:r>
+        <w:t xml:space="preserve"> total points </w:t>
+      </w:r>
+      <w:r>
+        <w:t>(closest to actual)</w:t>
+      </w:r>
+    </w:p>
+    <w:p>
+      <w:pPr>
+        <w:numPr>
+          <w:ilvl w:val="0"/>
+          <w:numId w:val="226"/>
+        </w:numPr>
+      </w:pPr>
+      <w:r>
+        <w:t>Keep only tied players, drop others while trying to get to only having 1 winner</w:t>
+      </w:r>
+    </w:p>
+    <w:p>
+      <w:pPr>
+        <w:numPr>
+          <w:ilvl w:val="0"/>
+          <w:numId w:val="226"/>
+        </w:numPr>
+      </w:pPr>
+      <w:r>
+        <w:t xml:space="preserve">If still tied → </w:t>
+      </w:r>
+      <w:r>
+        <w:t>c</w:t>
+      </w:r>
+      <w:r>
+        <w:t>ompare ONLY tied players' Week 3 total points (closest to actual)</w:t>
+      </w:r>
+    </w:p>
+    <w:p>
+      <w:pPr>
+        <w:numPr>
+          <w:ilvl w:val="0"/>
+          <w:numId w:val="226"/>
+        </w:numPr>
+      </w:pPr>
+      <w:r>
+        <w:t>Keep only tied players, drop others while trying to get to only having 1 winner</w:t>
+      </w:r>
+    </w:p>
+    <w:p>
+      <w:pPr>
+        <w:numPr>
+          <w:ilvl w:val="0"/>
+          <w:numId w:val="226"/>
+        </w:numPr>
+      </w:pPr>
+      <w:r>
+        <w:t xml:space="preserve">If still tied → </w:t>
+      </w:r>
+      <w:r>
+        <w:t>c</w:t>
+      </w:r>
+      <w:r>
+        <w:t xml:space="preserve">ompare ONLY tied players' Week </w:t>
+      </w:r>
+      <w:r>
+        <w:t>2</w:t>
+      </w:r>
+      <w:r>
+        <w:t xml:space="preserve"> total points (closest to actual)</w:t>
+      </w:r>
+    </w:p>
+    <w:p>
+      <w:pPr>
+        <w:numPr>
+          <w:ilvl w:val="0"/>
+          <w:numId w:val="226"/>
+        </w:numPr>
+      </w:pPr>
+      <w:r>
+        <w:t>Keep only tied players, drop others while trying to get to only having 1 winner</w:t>
+      </w:r>
+    </w:p>
+    <w:p>
+      <w:pPr>
+        <w:numPr>
+          <w:ilvl w:val="0"/>
+          <w:numId w:val="226"/>
+        </w:numPr>
+      </w:pPr>
+      <w:r>
+        <w:t xml:space="preserve">If still tied → </w:t>
+      </w:r>
+      <w:r>
+        <w:t>c</w:t>
+      </w:r>
+      <w:r>
+        <w:t xml:space="preserve">ompare ONLY tied players' Week </w:t>
+      </w:r>
+      <w:r>
+        <w:t>1</w:t>
+      </w:r>
+      <w:r>
+        <w:t xml:space="preserve"> total points (closest to actual)</w:t>
+      </w:r>
+    </w:p>
+    <w:p>
+      <w:pPr>
+        <w:numPr>
+          <w:ilvl w:val="0"/>
+          <w:numId w:val="226"/>
+        </w:numPr>
+      </w:pPr>
+      <w:r>
+        <w:t>If still tied → share prize</w:t>
+      </w:r>
+    </w:p>
+    <w:p/>
+    <w:p/>
+    <w:p/>
+    <w:p/>
+    <w:p/>
+    <w:p>
+      <w:pPr>
+        <w:rPr>
+          <w:b/>
+          <w:bCs/>
+          <w:color w:val="4666DA"/>
+        </w:rPr>
+      </w:pPr>
+      <w:r>
+        <w:rPr>
+          <w:b/>
+          <w:bCs/>
+          <w:color w:val="4666DA"/>
+        </w:rPr>
+        <w:t>Prize #</w:t>
+      </w:r>
+      <w:r>
+        <w:rPr>
+          <w:b/>
+          <w:bCs/>
+          <w:color w:val="4666DA"/>
+        </w:rPr>
+        <w:t>9</w:t>
+      </w:r>
+      <w:r>
+        <w:rPr>
+          <w:b/>
+          <w:bCs/>
+          <w:color w:val="4666DA"/>
+        </w:rPr>
+        <w:t xml:space="preserve"> - Most Correct Winners (ENTIRE 4-Week Playoffs)</w:t>
+      </w:r>
+    </w:p>
+    <w:p>
+      <w:r>
+        <w:rPr>
+          <w:b/>
+          <w:bCs/>
+        </w:rPr>
+        <w:t xml:space="preserve">Winner: </w:t>
+      </w:r>
+      <w:r>
+        <w:t xml:space="preserve">Player with most </w:t>
+      </w:r>
+      <w:r>
+        <w:t xml:space="preserve">NFL Team </w:t>
+      </w:r>
+      <w:r>
+        <w:t>correct winners across ALL 4 weeks combined</w:t>
+      </w:r>
+    </w:p>
+    <w:p>
+      <w:r>
+        <w:rPr>
+          <w:b/>
+          <w:bCs/>
+        </w:rPr>
+        <w:t>If Tied:</w:t>
+      </w:r>
+    </w:p>
+    <w:p>
+      <w:pPr>
+        <w:numPr>
+          <w:ilvl w:val="0"/>
+          <w:numId w:val="226"/>
+        </w:numPr>
+      </w:pPr>
+      <w:r>
+        <w:t>Then c</w:t>
+      </w:r>
+      <w:r>
+        <w:t xml:space="preserve">ompare ONLY tied players' Week </w:t>
+      </w:r>
+      <w:r>
+        <w:t>4</w:t>
+      </w:r>
+      <w:r>
+        <w:t xml:space="preserve"> total points </w:t>
+      </w:r>
+      <w:r>
+        <w:t>(closest to actual)</w:t>
+      </w:r>
+    </w:p>
+    <w:p>
+      <w:pPr>
+        <w:numPr>
+          <w:ilvl w:val="0"/>
+          <w:numId w:val="226"/>
+        </w:numPr>
+      </w:pPr>
+      <w:r>
+        <w:t>Keep only tied players, drop others while trying to get to only having 1 winner</w:t>
+      </w:r>
+    </w:p>
+    <w:p>
+      <w:pPr>
+        <w:numPr>
+          <w:ilvl w:val="0"/>
+          <w:numId w:val="226"/>
+        </w:numPr>
+      </w:pPr>
+      <w:r>
+        <w:lastRenderedPageBreak/>
+        <w:t xml:space="preserve">If still tied → </w:t>
+      </w:r>
+      <w:r>
+        <w:t>c</w:t>
+      </w:r>
+      <w:r>
+        <w:t>ompare ONLY tied players' Week 3 total points (closest to actual)</w:t>
+      </w:r>
+    </w:p>
+    <w:p>
+      <w:pPr>
+        <w:numPr>
+          <w:ilvl w:val="0"/>
+          <w:numId w:val="226"/>
+        </w:numPr>
+      </w:pPr>
+      <w:r>
+        <w:t>Keep only tied players, drop others while trying to get to only having 1 winner</w:t>
+      </w:r>
+    </w:p>
+    <w:p>
+      <w:pPr>
+        <w:numPr>
+          <w:ilvl w:val="0"/>
+          <w:numId w:val="226"/>
+        </w:numPr>
+      </w:pPr>
+      <w:r>
+        <w:t xml:space="preserve">If still tied → </w:t>
+      </w:r>
+      <w:r>
+        <w:t>c</w:t>
+      </w:r>
+      <w:r>
+        <w:t xml:space="preserve">ompare ONLY tied players' Week </w:t>
+      </w:r>
+      <w:r>
+        <w:t>2</w:t>
+      </w:r>
+      <w:r>
+        <w:t xml:space="preserve"> total points (closest to actual)</w:t>
+      </w:r>
+    </w:p>
+    <w:p>
+      <w:pPr>
+        <w:numPr>
+          <w:ilvl w:val="0"/>
+          <w:numId w:val="226"/>
+        </w:numPr>
+      </w:pPr>
+      <w:r>
+        <w:t>Keep only tied players, drop others while trying to get to only having 1 winner</w:t>
+      </w:r>
+    </w:p>
+    <w:p>
+      <w:pPr>
+        <w:numPr>
+          <w:ilvl w:val="0"/>
+          <w:numId w:val="226"/>
+        </w:numPr>
+      </w:pPr>
+      <w:r>
+        <w:t xml:space="preserve">If still tied → </w:t>
+      </w:r>
+      <w:r>
+        <w:t>c</w:t>
+      </w:r>
+      <w:r>
+        <w:t xml:space="preserve">ompare ONLY tied players' Week </w:t>
+      </w:r>
+      <w:r>
+        <w:t>1</w:t>
+      </w:r>
+      <w:r>
+        <w:t xml:space="preserve"> total points (closest to actual)</w:t>
+      </w:r>
+    </w:p>
+    <w:p>
+      <w:pPr>
+        <w:numPr>
+          <w:ilvl w:val="0"/>
+          <w:numId w:val="226"/>
+        </w:numPr>
+      </w:pPr>
+      <w:r>
+        <w:t>If still tied → share prize</w:t>
+      </w:r>
+    </w:p>
+    <w:p/>
+    <w:p>
+      <w:pPr>
+        <w:rPr>
+          <w:b/>
+          <w:bCs/>
+          <w:color w:val="4666DA"/>
+        </w:rPr>
+      </w:pPr>
+      <w:r>
+        <w:rPr>
+          <w:b/>
+          <w:bCs/>
+          <w:color w:val="4666DA"/>
+        </w:rPr>
+        <w:t>Prize #</w:t>
+      </w:r>
+      <w:r>
+        <w:rPr>
+          <w:b/>
+          <w:bCs/>
+          <w:color w:val="4666DA"/>
+        </w:rPr>
+        <w:t>10</w:t>
+      </w:r>
+      <w:r>
+        <w:rPr>
+          <w:b/>
+          <w:bCs/>
+          <w:color w:val="4666DA"/>
+        </w:rPr>
+        <w:t xml:space="preserve"> - Closest Total Points (</w:t>
+      </w:r>
+      <w:r>
+        <w:rPr>
+          <w:b/>
+          <w:bCs/>
+          <w:color w:val="4666DA"/>
+        </w:rPr>
+        <w:t xml:space="preserve">for </w:t>
+      </w:r>
+      <w:r>
+        <w:rPr>
+          <w:b/>
+          <w:bCs/>
+          <w:color w:val="4666DA"/>
+        </w:rPr>
+        <w:t>ENTIRE 4-Week Playoffs)</w:t>
+      </w:r>
+    </w:p>
+    <w:p>
+      <w:r>
+        <w:rPr>
+          <w:b/>
+          <w:bCs/>
+        </w:rPr>
+        <w:t xml:space="preserve">Winner: </w:t>
+      </w:r>
+      <w:r>
+        <w:t>Player who’s combined 4-week total points prediction is closest to actual 4-week total</w:t>
+      </w:r>
+    </w:p>
+    <w:p>
+      <w:r>
+        <w:rPr>
+          <w:b/>
+          <w:bCs/>
+        </w:rPr>
+        <w:t>If Tied:</w:t>
+      </w:r>
+    </w:p>
+    <w:p>
+      <w:pPr>
+        <w:numPr>
+          <w:ilvl w:val="0"/>
+          <w:numId w:val="226"/>
+        </w:numPr>
+      </w:pPr>
+      <w:r>
+        <w:t>Look back to Week 3 total points (closest to actual Week 3 total)</w:t>
+      </w:r>
+    </w:p>
+    <w:p>
+      <w:pPr>
+        <w:numPr>
+          <w:ilvl w:val="0"/>
+          <w:numId w:val="226"/>
+        </w:numPr>
+      </w:pPr>
+      <w:r>
+        <w:t>Keep only tied players, drop others while trying to get to only having 1 winner</w:t>
+      </w:r>
+    </w:p>
+    <w:p>
+      <w:pPr>
+        <w:numPr>
+          <w:ilvl w:val="0"/>
+          <w:numId w:val="226"/>
+        </w:numPr>
+      </w:pPr>
+      <w:r>
+        <w:t xml:space="preserve">If still tied → </w:t>
+      </w:r>
+      <w:r>
+        <w:t>l</w:t>
+      </w:r>
+      <w:r>
+        <w:t xml:space="preserve">ook back to Week </w:t>
+      </w:r>
+      <w:r>
+        <w:t>2</w:t>
+      </w:r>
+      <w:r>
+        <w:t xml:space="preserve"> total points (closest to actual Week </w:t>
+      </w:r>
+      <w:r>
+        <w:t>2</w:t>
+      </w:r>
+      <w:r>
+        <w:t xml:space="preserve"> total)</w:t>
+      </w:r>
+    </w:p>
+    <w:p>
+      <w:pPr>
+        <w:numPr>
+          <w:ilvl w:val="0"/>
+          <w:numId w:val="226"/>
+        </w:numPr>
+      </w:pPr>
+      <w:r>
+        <w:t>Keep only tied players, drop others while trying to get to only having 1 winner</w:t>
+      </w:r>
+    </w:p>
+    <w:p>
+      <w:pPr>
+        <w:numPr>
+          <w:ilvl w:val="0"/>
+          <w:numId w:val="226"/>
+        </w:numPr>
+      </w:pPr>
+      <w:r>
+        <w:t xml:space="preserve">If still tied → </w:t>
+      </w:r>
+      <w:r>
+        <w:t>l</w:t>
+      </w:r>
+      <w:r>
+        <w:t xml:space="preserve">ook back to Week </w:t>
+      </w:r>
+      <w:r>
+        <w:t>1</w:t>
+      </w:r>
+      <w:r>
+        <w:t xml:space="preserve"> total points (closest to actual Week </w:t>
+      </w:r>
+      <w:r>
+        <w:t>1</w:t>
+      </w:r>
+      <w:r>
+        <w:t xml:space="preserve"> total)</w:t>
+      </w:r>
+    </w:p>
+    <w:p>
+      <w:pPr>
+        <w:numPr>
+          <w:ilvl w:val="0"/>
+          <w:numId w:val="226"/>
+        </w:numPr>
+      </w:pPr>
+      <w:r>
+        <w:t>If still tied → share prize</w:t>
+      </w:r>
+    </w:p>
+    <w:p/>
+    <w:p/>
+    <w:p/>
+    <w:p/>
+    <w:p>
+      <w:pPr>
+        <w:rPr>
+          <w:b/>
+          <w:bCs/>
+          <w:color w:val="4666DA"/>
+        </w:rPr>
+      </w:pPr>
+      <w:r>
+        <w:rPr>
+          <w:b/>
+          <w:bCs/>
+          <w:color w:val="4666DA"/>
+        </w:rPr>
+        <w:t>5.7 Tie-Breaker Elimination Process</w:t>
+      </w:r>
+    </w:p>
+    <w:p>
+      <w:r>
+        <w:rPr>
+          <w:b/>
+          <w:bCs/>
+        </w:rPr>
+        <w:t xml:space="preserve">Critical Rule: </w:t>
+      </w:r>
+      <w:r>
+        <w:t>As we look backward to previous weeks to break ties, we work backward and only use the players that remain tied. If some players do not meet the criteria, they are dropped and we continue on only with the remaining tied players. We drop those other players that do not meet the criteria to continue on looking backward in weeks until we have exhausted all weeks. If players are still tied after exhausting all weeks, the tie stands and the</w:t>
+      </w:r>
+      <w:r>
+        <w:t xml:space="preserve"> players that are tied still after exhausting all tie breaker rules</w:t>
+      </w:r>
+      <w:r>
+        <w:t xml:space="preserve"> share the prize.</w:t>
       </w:r>
     </w:p>
     <w:p/>
@@ -55144,6 +57087,84 @@
     </w:lvl>
   </w:abstractNum>
   <w:abstractNum w:abstractNumId="114" w15:restartNumberingAfterBreak="0">
+    <w:nsid w:val="37ED2C30"/>
+    <w:multiLevelType w:val="hybridMultilevel"/>
+    <w:tmpl w:val="AB7EA98E"/>
+    <w:lvl w:ilvl="0" w:tplc="42F62EFC">
+      <w:start w:val="1"/>
+      <w:numFmt w:val="bullet"/>
+      <w:lvlText w:val="•"/>
+      <w:lvlJc w:val="left"/>
+      <w:pPr>
+        <w:ind w:left="720" w:hanging="360"/>
+      </w:pPr>
+    </w:lvl>
+    <w:lvl w:ilvl="1" w:tplc="CFC2C7F4">
+      <w:numFmt w:val="decimal"/>
+      <w:lvlText w:val=""/>
+      <w:lvlJc w:val="left"/>
+      <w:pPr>
+        <w:ind w:left="0" w:firstLine="0"/>
+      </w:pPr>
+    </w:lvl>
+    <w:lvl w:ilvl="2" w:tplc="4F6A2D0E">
+      <w:numFmt w:val="decimal"/>
+      <w:lvlText w:val=""/>
+      <w:lvlJc w:val="left"/>
+      <w:pPr>
+        <w:ind w:left="0" w:firstLine="0"/>
+      </w:pPr>
+    </w:lvl>
+    <w:lvl w:ilvl="3" w:tplc="EE46B546">
+      <w:numFmt w:val="decimal"/>
+      <w:lvlText w:val=""/>
+      <w:lvlJc w:val="left"/>
+      <w:pPr>
+        <w:ind w:left="0" w:firstLine="0"/>
+      </w:pPr>
+    </w:lvl>
+    <w:lvl w:ilvl="4" w:tplc="B3124BE8">
+      <w:numFmt w:val="decimal"/>
+      <w:lvlText w:val=""/>
+      <w:lvlJc w:val="left"/>
+      <w:pPr>
+        <w:ind w:left="0" w:firstLine="0"/>
+      </w:pPr>
+    </w:lvl>
+    <w:lvl w:ilvl="5" w:tplc="81DC3944">
+      <w:numFmt w:val="decimal"/>
+      <w:lvlText w:val=""/>
+      <w:lvlJc w:val="left"/>
+      <w:pPr>
+        <w:ind w:left="0" w:firstLine="0"/>
+      </w:pPr>
+    </w:lvl>
+    <w:lvl w:ilvl="6" w:tplc="301027FA">
+      <w:numFmt w:val="decimal"/>
+      <w:lvlText w:val=""/>
+      <w:lvlJc w:val="left"/>
+      <w:pPr>
+        <w:ind w:left="0" w:firstLine="0"/>
+      </w:pPr>
+    </w:lvl>
+    <w:lvl w:ilvl="7" w:tplc="22C6516C">
+      <w:numFmt w:val="decimal"/>
+      <w:lvlText w:val=""/>
+      <w:lvlJc w:val="left"/>
+      <w:pPr>
+        <w:ind w:left="0" w:firstLine="0"/>
+      </w:pPr>
+    </w:lvl>
+    <w:lvl w:ilvl="8" w:tplc="01F0BB86">
+      <w:numFmt w:val="decimal"/>
+      <w:lvlText w:val=""/>
+      <w:lvlJc w:val="left"/>
+      <w:pPr>
+        <w:ind w:left="0" w:firstLine="0"/>
+      </w:pPr>
+    </w:lvl>
+  </w:abstractNum>
+  <w:abstractNum w:abstractNumId="115" w15:restartNumberingAfterBreak="0">
     <w:nsid w:val="38D45D3E"/>
     <w:multiLevelType w:val="multilevel"/>
     <w:tmpl w:val="D3E48FA6"/>
@@ -55256,7 +57277,7 @@
       </w:pPr>
     </w:lvl>
   </w:abstractNum>
-  <w:abstractNum w:abstractNumId="115" w15:restartNumberingAfterBreak="0">
+  <w:abstractNum w:abstractNumId="116" w15:restartNumberingAfterBreak="0">
     <w:nsid w:val="38F3746D"/>
     <w:multiLevelType w:val="multilevel"/>
     <w:tmpl w:val="B1BCF13C"/>
@@ -55369,7 +57390,7 @@
       </w:pPr>
     </w:lvl>
   </w:abstractNum>
-  <w:abstractNum w:abstractNumId="116" w15:restartNumberingAfterBreak="0">
+  <w:abstractNum w:abstractNumId="117" w15:restartNumberingAfterBreak="0">
     <w:nsid w:val="39DE4A80"/>
     <w:multiLevelType w:val="multilevel"/>
     <w:tmpl w:val="BCCE9F92"/>
@@ -55518,7 +57539,7 @@
       </w:rPr>
     </w:lvl>
   </w:abstractNum>
-  <w:abstractNum w:abstractNumId="117" w15:restartNumberingAfterBreak="0">
+  <w:abstractNum w:abstractNumId="118" w15:restartNumberingAfterBreak="0">
     <w:nsid w:val="3AF62A99"/>
     <w:multiLevelType w:val="multilevel"/>
     <w:tmpl w:val="B4B2A910"/>
@@ -55631,7 +57652,7 @@
       </w:pPr>
     </w:lvl>
   </w:abstractNum>
-  <w:abstractNum w:abstractNumId="118" w15:restartNumberingAfterBreak="0">
+  <w:abstractNum w:abstractNumId="119" w15:restartNumberingAfterBreak="0">
     <w:nsid w:val="3BD757F2"/>
     <w:multiLevelType w:val="multilevel"/>
     <w:tmpl w:val="3968A340"/>
@@ -55780,7 +57801,7 @@
       </w:rPr>
     </w:lvl>
   </w:abstractNum>
-  <w:abstractNum w:abstractNumId="119" w15:restartNumberingAfterBreak="0">
+  <w:abstractNum w:abstractNumId="120" w15:restartNumberingAfterBreak="0">
     <w:nsid w:val="3C4B5110"/>
     <w:multiLevelType w:val="multilevel"/>
     <w:tmpl w:val="2CA64CCC"/>
@@ -55929,7 +57950,7 @@
       </w:rPr>
     </w:lvl>
   </w:abstractNum>
-  <w:abstractNum w:abstractNumId="120" w15:restartNumberingAfterBreak="0">
+  <w:abstractNum w:abstractNumId="121" w15:restartNumberingAfterBreak="0">
     <w:nsid w:val="3CA2653F"/>
     <w:multiLevelType w:val="multilevel"/>
     <w:tmpl w:val="FAA2AA38"/>
@@ -56078,7 +58099,7 @@
       </w:rPr>
     </w:lvl>
   </w:abstractNum>
-  <w:abstractNum w:abstractNumId="121" w15:restartNumberingAfterBreak="0">
+  <w:abstractNum w:abstractNumId="122" w15:restartNumberingAfterBreak="0">
     <w:nsid w:val="3CB3600C"/>
     <w:multiLevelType w:val="multilevel"/>
     <w:tmpl w:val="E9F86FAA"/>
@@ -56191,7 +58212,7 @@
       </w:pPr>
     </w:lvl>
   </w:abstractNum>
-  <w:abstractNum w:abstractNumId="122" w15:restartNumberingAfterBreak="0">
+  <w:abstractNum w:abstractNumId="123" w15:restartNumberingAfterBreak="0">
     <w:nsid w:val="3CE97F75"/>
     <w:multiLevelType w:val="multilevel"/>
     <w:tmpl w:val="EB022BE4"/>
@@ -56340,7 +58361,7 @@
       </w:rPr>
     </w:lvl>
   </w:abstractNum>
-  <w:abstractNum w:abstractNumId="123" w15:restartNumberingAfterBreak="0">
+  <w:abstractNum w:abstractNumId="124" w15:restartNumberingAfterBreak="0">
     <w:nsid w:val="3E0F053B"/>
     <w:multiLevelType w:val="multilevel"/>
     <w:tmpl w:val="C4DEECFE"/>
@@ -56489,7 +58510,7 @@
       </w:rPr>
     </w:lvl>
   </w:abstractNum>
-  <w:abstractNum w:abstractNumId="124" w15:restartNumberingAfterBreak="0">
+  <w:abstractNum w:abstractNumId="125" w15:restartNumberingAfterBreak="0">
     <w:nsid w:val="3FCF182B"/>
     <w:multiLevelType w:val="multilevel"/>
     <w:tmpl w:val="C7327D30"/>
@@ -56606,7 +58627,7 @@
       </w:pPr>
     </w:lvl>
   </w:abstractNum>
-  <w:abstractNum w:abstractNumId="125" w15:restartNumberingAfterBreak="0">
+  <w:abstractNum w:abstractNumId="126" w15:restartNumberingAfterBreak="0">
     <w:nsid w:val="41C605B5"/>
     <w:multiLevelType w:val="multilevel"/>
     <w:tmpl w:val="281E6332"/>
@@ -56755,7 +58776,7 @@
       </w:rPr>
     </w:lvl>
   </w:abstractNum>
-  <w:abstractNum w:abstractNumId="126" w15:restartNumberingAfterBreak="0">
+  <w:abstractNum w:abstractNumId="127" w15:restartNumberingAfterBreak="0">
     <w:nsid w:val="426D7FAC"/>
     <w:multiLevelType w:val="multilevel"/>
     <w:tmpl w:val="69FA284E"/>
@@ -56904,7 +58925,7 @@
       </w:rPr>
     </w:lvl>
   </w:abstractNum>
-  <w:abstractNum w:abstractNumId="127" w15:restartNumberingAfterBreak="0">
+  <w:abstractNum w:abstractNumId="128" w15:restartNumberingAfterBreak="0">
     <w:nsid w:val="427A01D8"/>
     <w:multiLevelType w:val="multilevel"/>
     <w:tmpl w:val="CF6ABC78"/>
@@ -57017,7 +59038,7 @@
       </w:pPr>
     </w:lvl>
   </w:abstractNum>
-  <w:abstractNum w:abstractNumId="128" w15:restartNumberingAfterBreak="0">
+  <w:abstractNum w:abstractNumId="129" w15:restartNumberingAfterBreak="0">
     <w:nsid w:val="440126FA"/>
     <w:multiLevelType w:val="multilevel"/>
     <w:tmpl w:val="15C8F604"/>
@@ -57130,7 +59151,7 @@
       </w:pPr>
     </w:lvl>
   </w:abstractNum>
-  <w:abstractNum w:abstractNumId="129" w15:restartNumberingAfterBreak="0">
+  <w:abstractNum w:abstractNumId="130" w15:restartNumberingAfterBreak="0">
     <w:nsid w:val="45243CA2"/>
     <w:multiLevelType w:val="multilevel"/>
     <w:tmpl w:val="A0E4B2B4"/>
@@ -57279,7 +59300,7 @@
       </w:rPr>
     </w:lvl>
   </w:abstractNum>
-  <w:abstractNum w:abstractNumId="130" w15:restartNumberingAfterBreak="0">
+  <w:abstractNum w:abstractNumId="131" w15:restartNumberingAfterBreak="0">
     <w:nsid w:val="453541F6"/>
     <w:multiLevelType w:val="multilevel"/>
     <w:tmpl w:val="757461AC"/>
@@ -57428,7 +59449,7 @@
       </w:rPr>
     </w:lvl>
   </w:abstractNum>
-  <w:abstractNum w:abstractNumId="131" w15:restartNumberingAfterBreak="0">
+  <w:abstractNum w:abstractNumId="132" w15:restartNumberingAfterBreak="0">
     <w:nsid w:val="45784F56"/>
     <w:multiLevelType w:val="multilevel"/>
     <w:tmpl w:val="B17A4810"/>
@@ -57577,7 +59598,7 @@
       </w:rPr>
     </w:lvl>
   </w:abstractNum>
-  <w:abstractNum w:abstractNumId="132" w15:restartNumberingAfterBreak="0">
+  <w:abstractNum w:abstractNumId="133" w15:restartNumberingAfterBreak="0">
     <w:nsid w:val="478921C6"/>
     <w:multiLevelType w:val="multilevel"/>
     <w:tmpl w:val="C0900EE2"/>
@@ -57726,7 +59747,7 @@
       </w:rPr>
     </w:lvl>
   </w:abstractNum>
-  <w:abstractNum w:abstractNumId="133" w15:restartNumberingAfterBreak="0">
+  <w:abstractNum w:abstractNumId="134" w15:restartNumberingAfterBreak="0">
     <w:nsid w:val="48B34B37"/>
     <w:multiLevelType w:val="multilevel"/>
     <w:tmpl w:val="85267AD6"/>
@@ -57875,7 +59896,7 @@
       </w:rPr>
     </w:lvl>
   </w:abstractNum>
-  <w:abstractNum w:abstractNumId="134" w15:restartNumberingAfterBreak="0">
+  <w:abstractNum w:abstractNumId="135" w15:restartNumberingAfterBreak="0">
     <w:nsid w:val="4B1E0E08"/>
     <w:multiLevelType w:val="multilevel"/>
     <w:tmpl w:val="1A2ED3E6"/>
@@ -58024,7 +60045,7 @@
       </w:rPr>
     </w:lvl>
   </w:abstractNum>
-  <w:abstractNum w:abstractNumId="135" w15:restartNumberingAfterBreak="0">
+  <w:abstractNum w:abstractNumId="136" w15:restartNumberingAfterBreak="0">
     <w:nsid w:val="4C300FCC"/>
     <w:multiLevelType w:val="multilevel"/>
     <w:tmpl w:val="967CBAF6"/>
@@ -58137,7 +60158,7 @@
       </w:pPr>
     </w:lvl>
   </w:abstractNum>
-  <w:abstractNum w:abstractNumId="136" w15:restartNumberingAfterBreak="0">
+  <w:abstractNum w:abstractNumId="137" w15:restartNumberingAfterBreak="0">
     <w:nsid w:val="4CC02B03"/>
     <w:multiLevelType w:val="multilevel"/>
     <w:tmpl w:val="77706E22"/>
@@ -58286,7 +60307,7 @@
       </w:rPr>
     </w:lvl>
   </w:abstractNum>
-  <w:abstractNum w:abstractNumId="137" w15:restartNumberingAfterBreak="0">
+  <w:abstractNum w:abstractNumId="138" w15:restartNumberingAfterBreak="0">
     <w:nsid w:val="4DC123F5"/>
     <w:multiLevelType w:val="multilevel"/>
     <w:tmpl w:val="5C907AE8"/>
@@ -58399,7 +60420,7 @@
       </w:pPr>
     </w:lvl>
   </w:abstractNum>
-  <w:abstractNum w:abstractNumId="138" w15:restartNumberingAfterBreak="0">
+  <w:abstractNum w:abstractNumId="139" w15:restartNumberingAfterBreak="0">
     <w:nsid w:val="508F5363"/>
     <w:multiLevelType w:val="multilevel"/>
     <w:tmpl w:val="9F8C691E"/>
@@ -58512,7 +60533,7 @@
       </w:pPr>
     </w:lvl>
   </w:abstractNum>
-  <w:abstractNum w:abstractNumId="139" w15:restartNumberingAfterBreak="0">
+  <w:abstractNum w:abstractNumId="140" w15:restartNumberingAfterBreak="0">
     <w:nsid w:val="509109EC"/>
     <w:multiLevelType w:val="multilevel"/>
     <w:tmpl w:val="C818B5A0"/>
@@ -58625,7 +60646,7 @@
       </w:pPr>
     </w:lvl>
   </w:abstractNum>
-  <w:abstractNum w:abstractNumId="140" w15:restartNumberingAfterBreak="0">
+  <w:abstractNum w:abstractNumId="141" w15:restartNumberingAfterBreak="0">
     <w:nsid w:val="509A6041"/>
     <w:multiLevelType w:val="multilevel"/>
     <w:tmpl w:val="C4B015DE"/>
@@ -58738,7 +60759,7 @@
       </w:pPr>
     </w:lvl>
   </w:abstractNum>
-  <w:abstractNum w:abstractNumId="141" w15:restartNumberingAfterBreak="0">
+  <w:abstractNum w:abstractNumId="142" w15:restartNumberingAfterBreak="0">
     <w:nsid w:val="50A20A44"/>
     <w:multiLevelType w:val="multilevel"/>
     <w:tmpl w:val="F22AC70E"/>
@@ -58887,7 +60908,7 @@
       </w:rPr>
     </w:lvl>
   </w:abstractNum>
-  <w:abstractNum w:abstractNumId="142" w15:restartNumberingAfterBreak="0">
+  <w:abstractNum w:abstractNumId="143" w15:restartNumberingAfterBreak="0">
     <w:nsid w:val="50AA4369"/>
     <w:multiLevelType w:val="multilevel"/>
     <w:tmpl w:val="B3FA0606"/>
@@ -59036,7 +61057,7 @@
       </w:rPr>
     </w:lvl>
   </w:abstractNum>
-  <w:abstractNum w:abstractNumId="143" w15:restartNumberingAfterBreak="0">
+  <w:abstractNum w:abstractNumId="144" w15:restartNumberingAfterBreak="0">
     <w:nsid w:val="50C859B8"/>
     <w:multiLevelType w:val="multilevel"/>
     <w:tmpl w:val="74C884E8"/>
@@ -59149,7 +61170,7 @@
       </w:pPr>
     </w:lvl>
   </w:abstractNum>
-  <w:abstractNum w:abstractNumId="144" w15:restartNumberingAfterBreak="0">
+  <w:abstractNum w:abstractNumId="145" w15:restartNumberingAfterBreak="0">
     <w:nsid w:val="520268FC"/>
     <w:multiLevelType w:val="multilevel"/>
     <w:tmpl w:val="C144DADE"/>
@@ -59298,7 +61319,7 @@
       </w:rPr>
     </w:lvl>
   </w:abstractNum>
-  <w:abstractNum w:abstractNumId="145" w15:restartNumberingAfterBreak="0">
+  <w:abstractNum w:abstractNumId="146" w15:restartNumberingAfterBreak="0">
     <w:nsid w:val="52EF6652"/>
     <w:multiLevelType w:val="multilevel"/>
     <w:tmpl w:val="4D18ED9A"/>
@@ -59411,7 +61432,7 @@
       </w:pPr>
     </w:lvl>
   </w:abstractNum>
-  <w:abstractNum w:abstractNumId="146" w15:restartNumberingAfterBreak="0">
+  <w:abstractNum w:abstractNumId="147" w15:restartNumberingAfterBreak="0">
     <w:nsid w:val="536B6E49"/>
     <w:multiLevelType w:val="multilevel"/>
     <w:tmpl w:val="507889A0"/>
@@ -59560,7 +61581,7 @@
       </w:rPr>
     </w:lvl>
   </w:abstractNum>
-  <w:abstractNum w:abstractNumId="147" w15:restartNumberingAfterBreak="0">
+  <w:abstractNum w:abstractNumId="148" w15:restartNumberingAfterBreak="0">
     <w:nsid w:val="53AA723D"/>
     <w:multiLevelType w:val="multilevel"/>
     <w:tmpl w:val="B5C6EE86"/>
@@ -59709,7 +61730,7 @@
       </w:rPr>
     </w:lvl>
   </w:abstractNum>
-  <w:abstractNum w:abstractNumId="148" w15:restartNumberingAfterBreak="0">
+  <w:abstractNum w:abstractNumId="149" w15:restartNumberingAfterBreak="0">
     <w:nsid w:val="542A0CC3"/>
     <w:multiLevelType w:val="multilevel"/>
     <w:tmpl w:val="821A9D6E"/>
@@ -59822,7 +61843,7 @@
       </w:pPr>
     </w:lvl>
   </w:abstractNum>
-  <w:abstractNum w:abstractNumId="149" w15:restartNumberingAfterBreak="0">
+  <w:abstractNum w:abstractNumId="150" w15:restartNumberingAfterBreak="0">
     <w:nsid w:val="555C631B"/>
     <w:multiLevelType w:val="multilevel"/>
     <w:tmpl w:val="BA1C3CF2"/>
@@ -59935,7 +61956,7 @@
       </w:pPr>
     </w:lvl>
   </w:abstractNum>
-  <w:abstractNum w:abstractNumId="150" w15:restartNumberingAfterBreak="0">
+  <w:abstractNum w:abstractNumId="151" w15:restartNumberingAfterBreak="0">
     <w:nsid w:val="55E61A8F"/>
     <w:multiLevelType w:val="multilevel"/>
     <w:tmpl w:val="23ACEA0E"/>
@@ -60084,7 +62105,7 @@
       </w:rPr>
     </w:lvl>
   </w:abstractNum>
-  <w:abstractNum w:abstractNumId="151" w15:restartNumberingAfterBreak="0">
+  <w:abstractNum w:abstractNumId="152" w15:restartNumberingAfterBreak="0">
     <w:nsid w:val="55FB3411"/>
     <w:multiLevelType w:val="multilevel"/>
     <w:tmpl w:val="6F6AD512"/>
@@ -60233,7 +62254,7 @@
       </w:rPr>
     </w:lvl>
   </w:abstractNum>
-  <w:abstractNum w:abstractNumId="152" w15:restartNumberingAfterBreak="0">
+  <w:abstractNum w:abstractNumId="153" w15:restartNumberingAfterBreak="0">
     <w:nsid w:val="56873F37"/>
     <w:multiLevelType w:val="multilevel"/>
     <w:tmpl w:val="B3EA87F6"/>
@@ -60346,7 +62367,7 @@
       </w:pPr>
     </w:lvl>
   </w:abstractNum>
-  <w:abstractNum w:abstractNumId="153" w15:restartNumberingAfterBreak="0">
+  <w:abstractNum w:abstractNumId="154" w15:restartNumberingAfterBreak="0">
     <w:nsid w:val="581035C1"/>
     <w:multiLevelType w:val="multilevel"/>
     <w:tmpl w:val="D5DAC74E"/>
@@ -60463,7 +62484,7 @@
       </w:pPr>
     </w:lvl>
   </w:abstractNum>
-  <w:abstractNum w:abstractNumId="154" w15:restartNumberingAfterBreak="0">
+  <w:abstractNum w:abstractNumId="155" w15:restartNumberingAfterBreak="0">
     <w:nsid w:val="58255311"/>
     <w:multiLevelType w:val="multilevel"/>
     <w:tmpl w:val="0D3E58AA"/>
@@ -60576,7 +62597,7 @@
       </w:pPr>
     </w:lvl>
   </w:abstractNum>
-  <w:abstractNum w:abstractNumId="155" w15:restartNumberingAfterBreak="0">
+  <w:abstractNum w:abstractNumId="156" w15:restartNumberingAfterBreak="0">
     <w:nsid w:val="582A1708"/>
     <w:multiLevelType w:val="multilevel"/>
     <w:tmpl w:val="9F786CC4"/>
@@ -60725,7 +62746,7 @@
       </w:rPr>
     </w:lvl>
   </w:abstractNum>
-  <w:abstractNum w:abstractNumId="156" w15:restartNumberingAfterBreak="0">
+  <w:abstractNum w:abstractNumId="157" w15:restartNumberingAfterBreak="0">
     <w:nsid w:val="58D77A70"/>
     <w:multiLevelType w:val="multilevel"/>
     <w:tmpl w:val="D4627438"/>
@@ -60874,7 +62895,7 @@
       </w:rPr>
     </w:lvl>
   </w:abstractNum>
-  <w:abstractNum w:abstractNumId="157" w15:restartNumberingAfterBreak="0">
+  <w:abstractNum w:abstractNumId="158" w15:restartNumberingAfterBreak="0">
     <w:nsid w:val="5A675917"/>
     <w:multiLevelType w:val="multilevel"/>
     <w:tmpl w:val="1550123E"/>
@@ -60987,7 +63008,7 @@
       </w:pPr>
     </w:lvl>
   </w:abstractNum>
-  <w:abstractNum w:abstractNumId="158" w15:restartNumberingAfterBreak="0">
+  <w:abstractNum w:abstractNumId="159" w15:restartNumberingAfterBreak="0">
     <w:nsid w:val="5A694234"/>
     <w:multiLevelType w:val="multilevel"/>
     <w:tmpl w:val="29CA94A2"/>
@@ -61136,7 +63157,7 @@
       </w:rPr>
     </w:lvl>
   </w:abstractNum>
-  <w:abstractNum w:abstractNumId="159" w15:restartNumberingAfterBreak="0">
+  <w:abstractNum w:abstractNumId="160" w15:restartNumberingAfterBreak="0">
     <w:nsid w:val="5A9C4D37"/>
     <w:multiLevelType w:val="multilevel"/>
     <w:tmpl w:val="06147174"/>
@@ -61249,7 +63270,7 @@
       </w:pPr>
     </w:lvl>
   </w:abstractNum>
-  <w:abstractNum w:abstractNumId="160" w15:restartNumberingAfterBreak="0">
+  <w:abstractNum w:abstractNumId="161" w15:restartNumberingAfterBreak="0">
     <w:nsid w:val="5C932C9B"/>
     <w:multiLevelType w:val="multilevel"/>
     <w:tmpl w:val="E6004206"/>
@@ -61398,7 +63419,7 @@
       </w:rPr>
     </w:lvl>
   </w:abstractNum>
-  <w:abstractNum w:abstractNumId="161" w15:restartNumberingAfterBreak="0">
+  <w:abstractNum w:abstractNumId="162" w15:restartNumberingAfterBreak="0">
     <w:nsid w:val="5D3213DB"/>
     <w:multiLevelType w:val="multilevel"/>
     <w:tmpl w:val="C04EFAD2"/>
@@ -61547,7 +63568,7 @@
       </w:rPr>
     </w:lvl>
   </w:abstractNum>
-  <w:abstractNum w:abstractNumId="162" w15:restartNumberingAfterBreak="0">
+  <w:abstractNum w:abstractNumId="163" w15:restartNumberingAfterBreak="0">
     <w:nsid w:val="5D566865"/>
     <w:multiLevelType w:val="multilevel"/>
     <w:tmpl w:val="7B5E2C18"/>
@@ -61696,7 +63717,7 @@
       </w:rPr>
     </w:lvl>
   </w:abstractNum>
-  <w:abstractNum w:abstractNumId="163" w15:restartNumberingAfterBreak="0">
+  <w:abstractNum w:abstractNumId="164" w15:restartNumberingAfterBreak="0">
     <w:nsid w:val="5D8E4CE7"/>
     <w:multiLevelType w:val="multilevel"/>
     <w:tmpl w:val="E07A4C7E"/>
@@ -61845,7 +63866,7 @@
       </w:rPr>
     </w:lvl>
   </w:abstractNum>
-  <w:abstractNum w:abstractNumId="164" w15:restartNumberingAfterBreak="0">
+  <w:abstractNum w:abstractNumId="165" w15:restartNumberingAfterBreak="0">
     <w:nsid w:val="5DCF0D49"/>
     <w:multiLevelType w:val="multilevel"/>
     <w:tmpl w:val="CC6607F0"/>
@@ -61994,7 +64015,7 @@
       </w:rPr>
     </w:lvl>
   </w:abstractNum>
-  <w:abstractNum w:abstractNumId="165" w15:restartNumberingAfterBreak="0">
+  <w:abstractNum w:abstractNumId="166" w15:restartNumberingAfterBreak="0">
     <w:nsid w:val="5E540F87"/>
     <w:multiLevelType w:val="multilevel"/>
     <w:tmpl w:val="C248E758"/>
@@ -62143,7 +64164,7 @@
       </w:rPr>
     </w:lvl>
   </w:abstractNum>
-  <w:abstractNum w:abstractNumId="166" w15:restartNumberingAfterBreak="0">
+  <w:abstractNum w:abstractNumId="167" w15:restartNumberingAfterBreak="0">
     <w:nsid w:val="5F43642A"/>
     <w:multiLevelType w:val="multilevel"/>
     <w:tmpl w:val="B7C8FA0A"/>
@@ -62292,7 +64313,7 @@
       </w:rPr>
     </w:lvl>
   </w:abstractNum>
-  <w:abstractNum w:abstractNumId="167" w15:restartNumberingAfterBreak="0">
+  <w:abstractNum w:abstractNumId="168" w15:restartNumberingAfterBreak="0">
     <w:nsid w:val="60BF3A9B"/>
     <w:multiLevelType w:val="multilevel"/>
     <w:tmpl w:val="2A3827DC"/>
@@ -62409,7 +64430,7 @@
       </w:pPr>
     </w:lvl>
   </w:abstractNum>
-  <w:abstractNum w:abstractNumId="168" w15:restartNumberingAfterBreak="0">
+  <w:abstractNum w:abstractNumId="169" w15:restartNumberingAfterBreak="0">
     <w:nsid w:val="60D107CF"/>
     <w:multiLevelType w:val="multilevel"/>
     <w:tmpl w:val="84647260"/>
@@ -62558,7 +64579,7 @@
       </w:rPr>
     </w:lvl>
   </w:abstractNum>
-  <w:abstractNum w:abstractNumId="169" w15:restartNumberingAfterBreak="0">
+  <w:abstractNum w:abstractNumId="170" w15:restartNumberingAfterBreak="0">
     <w:nsid w:val="618D23E5"/>
     <w:multiLevelType w:val="multilevel"/>
     <w:tmpl w:val="84BC99B8"/>
@@ -62707,7 +64728,7 @@
       </w:rPr>
     </w:lvl>
   </w:abstractNum>
-  <w:abstractNum w:abstractNumId="170" w15:restartNumberingAfterBreak="0">
+  <w:abstractNum w:abstractNumId="171" w15:restartNumberingAfterBreak="0">
     <w:nsid w:val="624955B5"/>
     <w:multiLevelType w:val="multilevel"/>
     <w:tmpl w:val="8A58ECAA"/>
@@ -62856,7 +64877,7 @@
       </w:rPr>
     </w:lvl>
   </w:abstractNum>
-  <w:abstractNum w:abstractNumId="171" w15:restartNumberingAfterBreak="0">
+  <w:abstractNum w:abstractNumId="172" w15:restartNumberingAfterBreak="0">
     <w:nsid w:val="62970264"/>
     <w:multiLevelType w:val="multilevel"/>
     <w:tmpl w:val="EF7AE16E"/>
@@ -62969,7 +64990,7 @@
       </w:pPr>
     </w:lvl>
   </w:abstractNum>
-  <w:abstractNum w:abstractNumId="172" w15:restartNumberingAfterBreak="0">
+  <w:abstractNum w:abstractNumId="173" w15:restartNumberingAfterBreak="0">
     <w:nsid w:val="62CB47EB"/>
     <w:multiLevelType w:val="multilevel"/>
     <w:tmpl w:val="8A7EA1AA"/>
@@ -63118,7 +65139,7 @@
       </w:rPr>
     </w:lvl>
   </w:abstractNum>
-  <w:abstractNum w:abstractNumId="173" w15:restartNumberingAfterBreak="0">
+  <w:abstractNum w:abstractNumId="174" w15:restartNumberingAfterBreak="0">
     <w:nsid w:val="63EB7026"/>
     <w:multiLevelType w:val="multilevel"/>
     <w:tmpl w:val="7862A3BA"/>
@@ -63267,7 +65288,7 @@
       </w:rPr>
     </w:lvl>
   </w:abstractNum>
-  <w:abstractNum w:abstractNumId="174" w15:restartNumberingAfterBreak="0">
+  <w:abstractNum w:abstractNumId="175" w15:restartNumberingAfterBreak="0">
     <w:nsid w:val="644150E9"/>
     <w:multiLevelType w:val="multilevel"/>
     <w:tmpl w:val="94D89092"/>
@@ -63416,7 +65437,7 @@
       </w:rPr>
     </w:lvl>
   </w:abstractNum>
-  <w:abstractNum w:abstractNumId="175" w15:restartNumberingAfterBreak="0">
+  <w:abstractNum w:abstractNumId="176" w15:restartNumberingAfterBreak="0">
     <w:nsid w:val="64E320E1"/>
     <w:multiLevelType w:val="multilevel"/>
     <w:tmpl w:val="3B0487FC"/>
@@ -63565,7 +65586,7 @@
       </w:rPr>
     </w:lvl>
   </w:abstractNum>
-  <w:abstractNum w:abstractNumId="176" w15:restartNumberingAfterBreak="0">
+  <w:abstractNum w:abstractNumId="177" w15:restartNumberingAfterBreak="0">
     <w:nsid w:val="64F1415B"/>
     <w:multiLevelType w:val="multilevel"/>
     <w:tmpl w:val="16D8D57E"/>
@@ -63714,7 +65735,7 @@
       </w:rPr>
     </w:lvl>
   </w:abstractNum>
-  <w:abstractNum w:abstractNumId="177" w15:restartNumberingAfterBreak="0">
+  <w:abstractNum w:abstractNumId="178" w15:restartNumberingAfterBreak="0">
     <w:nsid w:val="66801CA1"/>
     <w:multiLevelType w:val="multilevel"/>
     <w:tmpl w:val="ED58D9A6"/>
@@ -63827,7 +65848,7 @@
       </w:pPr>
     </w:lvl>
   </w:abstractNum>
-  <w:abstractNum w:abstractNumId="178" w15:restartNumberingAfterBreak="0">
+  <w:abstractNum w:abstractNumId="179" w15:restartNumberingAfterBreak="0">
     <w:nsid w:val="672302B1"/>
     <w:multiLevelType w:val="multilevel"/>
     <w:tmpl w:val="DBF004E6"/>
@@ -63940,7 +65961,7 @@
       </w:pPr>
     </w:lvl>
   </w:abstractNum>
-  <w:abstractNum w:abstractNumId="179" w15:restartNumberingAfterBreak="0">
+  <w:abstractNum w:abstractNumId="180" w15:restartNumberingAfterBreak="0">
     <w:nsid w:val="683C0893"/>
     <w:multiLevelType w:val="multilevel"/>
     <w:tmpl w:val="298A17F8"/>
@@ -64053,7 +66074,7 @@
       </w:pPr>
     </w:lvl>
   </w:abstractNum>
-  <w:abstractNum w:abstractNumId="180" w15:restartNumberingAfterBreak="0">
+  <w:abstractNum w:abstractNumId="181" w15:restartNumberingAfterBreak="0">
     <w:nsid w:val="684C0A78"/>
     <w:multiLevelType w:val="multilevel"/>
     <w:tmpl w:val="78C471BA"/>
@@ -64202,7 +66223,7 @@
       </w:rPr>
     </w:lvl>
   </w:abstractNum>
-  <w:abstractNum w:abstractNumId="181" w15:restartNumberingAfterBreak="0">
+  <w:abstractNum w:abstractNumId="182" w15:restartNumberingAfterBreak="0">
     <w:nsid w:val="686E0743"/>
     <w:multiLevelType w:val="multilevel"/>
     <w:tmpl w:val="A2E01BDC"/>
@@ -64351,7 +66372,7 @@
       </w:rPr>
     </w:lvl>
   </w:abstractNum>
-  <w:abstractNum w:abstractNumId="182" w15:restartNumberingAfterBreak="0">
+  <w:abstractNum w:abstractNumId="183" w15:restartNumberingAfterBreak="0">
     <w:nsid w:val="68AC68B8"/>
     <w:multiLevelType w:val="multilevel"/>
     <w:tmpl w:val="3BBCEB7E"/>
@@ -64500,7 +66521,7 @@
       </w:rPr>
     </w:lvl>
   </w:abstractNum>
-  <w:abstractNum w:abstractNumId="183" w15:restartNumberingAfterBreak="0">
+  <w:abstractNum w:abstractNumId="184" w15:restartNumberingAfterBreak="0">
     <w:nsid w:val="68D92595"/>
     <w:multiLevelType w:val="multilevel"/>
     <w:tmpl w:val="FCDAD926"/>
@@ -64613,7 +66634,7 @@
       </w:pPr>
     </w:lvl>
   </w:abstractNum>
-  <w:abstractNum w:abstractNumId="184" w15:restartNumberingAfterBreak="0">
+  <w:abstractNum w:abstractNumId="185" w15:restartNumberingAfterBreak="0">
     <w:nsid w:val="68FE2F4A"/>
     <w:multiLevelType w:val="multilevel"/>
     <w:tmpl w:val="CFAC7F3E"/>
@@ -64762,7 +66783,7 @@
       </w:rPr>
     </w:lvl>
   </w:abstractNum>
-  <w:abstractNum w:abstractNumId="185" w15:restartNumberingAfterBreak="0">
+  <w:abstractNum w:abstractNumId="186" w15:restartNumberingAfterBreak="0">
     <w:nsid w:val="69B22DC6"/>
     <w:multiLevelType w:val="multilevel"/>
     <w:tmpl w:val="6A3C1C4E"/>
@@ -64911,7 +66932,7 @@
       </w:rPr>
     </w:lvl>
   </w:abstractNum>
-  <w:abstractNum w:abstractNumId="186" w15:restartNumberingAfterBreak="0">
+  <w:abstractNum w:abstractNumId="187" w15:restartNumberingAfterBreak="0">
     <w:nsid w:val="6A2C5D8A"/>
     <w:multiLevelType w:val="multilevel"/>
     <w:tmpl w:val="8CEE32B8"/>
@@ -65060,7 +67081,7 @@
       </w:rPr>
     </w:lvl>
   </w:abstractNum>
-  <w:abstractNum w:abstractNumId="187" w15:restartNumberingAfterBreak="0">
+  <w:abstractNum w:abstractNumId="188" w15:restartNumberingAfterBreak="0">
     <w:nsid w:val="6A464CC2"/>
     <w:multiLevelType w:val="multilevel"/>
     <w:tmpl w:val="DEF04F92"/>
@@ -65209,7 +67230,7 @@
       </w:rPr>
     </w:lvl>
   </w:abstractNum>
-  <w:abstractNum w:abstractNumId="188" w15:restartNumberingAfterBreak="0">
+  <w:abstractNum w:abstractNumId="189" w15:restartNumberingAfterBreak="0">
     <w:nsid w:val="6AC5499D"/>
     <w:multiLevelType w:val="multilevel"/>
     <w:tmpl w:val="8A22BF4A"/>
@@ -65358,7 +67379,7 @@
       </w:rPr>
     </w:lvl>
   </w:abstractNum>
-  <w:abstractNum w:abstractNumId="189" w15:restartNumberingAfterBreak="0">
+  <w:abstractNum w:abstractNumId="190" w15:restartNumberingAfterBreak="0">
     <w:nsid w:val="6C607C97"/>
     <w:multiLevelType w:val="multilevel"/>
     <w:tmpl w:val="DF541B70"/>
@@ -65507,7 +67528,7 @@
       </w:rPr>
     </w:lvl>
   </w:abstractNum>
-  <w:abstractNum w:abstractNumId="190" w15:restartNumberingAfterBreak="0">
+  <w:abstractNum w:abstractNumId="191" w15:restartNumberingAfterBreak="0">
     <w:nsid w:val="6D6344DE"/>
     <w:multiLevelType w:val="multilevel"/>
     <w:tmpl w:val="737E397E"/>
@@ -65656,7 +67677,7 @@
       </w:rPr>
     </w:lvl>
   </w:abstractNum>
-  <w:abstractNum w:abstractNumId="191" w15:restartNumberingAfterBreak="0">
+  <w:abstractNum w:abstractNumId="192" w15:restartNumberingAfterBreak="0">
     <w:nsid w:val="6D6C179D"/>
     <w:multiLevelType w:val="multilevel"/>
     <w:tmpl w:val="27DA5184"/>
@@ -65805,7 +67826,7 @@
       </w:rPr>
     </w:lvl>
   </w:abstractNum>
-  <w:abstractNum w:abstractNumId="192" w15:restartNumberingAfterBreak="0">
+  <w:abstractNum w:abstractNumId="193" w15:restartNumberingAfterBreak="0">
     <w:nsid w:val="6D8E34A1"/>
     <w:multiLevelType w:val="multilevel"/>
     <w:tmpl w:val="A5B6C60C"/>
@@ -65918,7 +67939,7 @@
       </w:pPr>
     </w:lvl>
   </w:abstractNum>
-  <w:abstractNum w:abstractNumId="193" w15:restartNumberingAfterBreak="0">
+  <w:abstractNum w:abstractNumId="194" w15:restartNumberingAfterBreak="0">
     <w:nsid w:val="6E2A1AF1"/>
     <w:multiLevelType w:val="multilevel"/>
     <w:tmpl w:val="7F626CD8"/>
@@ -66035,7 +68056,7 @@
       </w:pPr>
     </w:lvl>
   </w:abstractNum>
-  <w:abstractNum w:abstractNumId="194" w15:restartNumberingAfterBreak="0">
+  <w:abstractNum w:abstractNumId="195" w15:restartNumberingAfterBreak="0">
     <w:nsid w:val="6EAE5C6D"/>
     <w:multiLevelType w:val="multilevel"/>
     <w:tmpl w:val="308A6338"/>
@@ -66184,7 +68205,7 @@
       </w:rPr>
     </w:lvl>
   </w:abstractNum>
-  <w:abstractNum w:abstractNumId="195" w15:restartNumberingAfterBreak="0">
+  <w:abstractNum w:abstractNumId="196" w15:restartNumberingAfterBreak="0">
     <w:nsid w:val="6EDE18B9"/>
     <w:multiLevelType w:val="multilevel"/>
     <w:tmpl w:val="4D82D402"/>
@@ -66333,7 +68354,7 @@
       </w:rPr>
     </w:lvl>
   </w:abstractNum>
-  <w:abstractNum w:abstractNumId="196" w15:restartNumberingAfterBreak="0">
+  <w:abstractNum w:abstractNumId="197" w15:restartNumberingAfterBreak="0">
     <w:nsid w:val="6F8A6304"/>
     <w:multiLevelType w:val="multilevel"/>
     <w:tmpl w:val="A022BAC8"/>
@@ -66482,7 +68503,7 @@
       </w:rPr>
     </w:lvl>
   </w:abstractNum>
-  <w:abstractNum w:abstractNumId="197" w15:restartNumberingAfterBreak="0">
+  <w:abstractNum w:abstractNumId="198" w15:restartNumberingAfterBreak="0">
     <w:nsid w:val="6F975685"/>
     <w:multiLevelType w:val="multilevel"/>
     <w:tmpl w:val="FA2CEEA6"/>
@@ -66595,7 +68616,7 @@
       </w:pPr>
     </w:lvl>
   </w:abstractNum>
-  <w:abstractNum w:abstractNumId="198" w15:restartNumberingAfterBreak="0">
+  <w:abstractNum w:abstractNumId="199" w15:restartNumberingAfterBreak="0">
     <w:nsid w:val="6FCC41AF"/>
     <w:multiLevelType w:val="multilevel"/>
     <w:tmpl w:val="247E5FA2"/>
@@ -66744,7 +68765,7 @@
       </w:rPr>
     </w:lvl>
   </w:abstractNum>
-  <w:abstractNum w:abstractNumId="199" w15:restartNumberingAfterBreak="0">
+  <w:abstractNum w:abstractNumId="200" w15:restartNumberingAfterBreak="0">
     <w:nsid w:val="703B4F68"/>
     <w:multiLevelType w:val="multilevel"/>
     <w:tmpl w:val="080AAE84"/>
@@ -66893,7 +68914,7 @@
       </w:rPr>
     </w:lvl>
   </w:abstractNum>
-  <w:abstractNum w:abstractNumId="200" w15:restartNumberingAfterBreak="0">
+  <w:abstractNum w:abstractNumId="201" w15:restartNumberingAfterBreak="0">
     <w:nsid w:val="71C13E00"/>
     <w:multiLevelType w:val="multilevel"/>
     <w:tmpl w:val="7B10B7FE"/>
@@ -67042,7 +69063,7 @@
       </w:rPr>
     </w:lvl>
   </w:abstractNum>
-  <w:abstractNum w:abstractNumId="201" w15:restartNumberingAfterBreak="0">
+  <w:abstractNum w:abstractNumId="202" w15:restartNumberingAfterBreak="0">
     <w:nsid w:val="72085C10"/>
     <w:multiLevelType w:val="multilevel"/>
     <w:tmpl w:val="4DEEFFD8"/>
@@ -67191,7 +69212,7 @@
       </w:rPr>
     </w:lvl>
   </w:abstractNum>
-  <w:abstractNum w:abstractNumId="202" w15:restartNumberingAfterBreak="0">
+  <w:abstractNum w:abstractNumId="203" w15:restartNumberingAfterBreak="0">
     <w:nsid w:val="72464259"/>
     <w:multiLevelType w:val="multilevel"/>
     <w:tmpl w:val="34341D98"/>
@@ -67340,7 +69361,7 @@
       </w:rPr>
     </w:lvl>
   </w:abstractNum>
-  <w:abstractNum w:abstractNumId="203" w15:restartNumberingAfterBreak="0">
+  <w:abstractNum w:abstractNumId="204" w15:restartNumberingAfterBreak="0">
     <w:nsid w:val="72A74385"/>
     <w:multiLevelType w:val="multilevel"/>
     <w:tmpl w:val="15E8A35C"/>
@@ -67489,7 +69510,7 @@
       </w:rPr>
     </w:lvl>
   </w:abstractNum>
-  <w:abstractNum w:abstractNumId="204" w15:restartNumberingAfterBreak="0">
+  <w:abstractNum w:abstractNumId="205" w15:restartNumberingAfterBreak="0">
     <w:nsid w:val="73166119"/>
     <w:multiLevelType w:val="multilevel"/>
     <w:tmpl w:val="AA9A79E6"/>
@@ -67602,7 +69623,7 @@
       </w:pPr>
     </w:lvl>
   </w:abstractNum>
-  <w:abstractNum w:abstractNumId="205" w15:restartNumberingAfterBreak="0">
+  <w:abstractNum w:abstractNumId="206" w15:restartNumberingAfterBreak="0">
     <w:nsid w:val="73D5127E"/>
     <w:multiLevelType w:val="multilevel"/>
     <w:tmpl w:val="5BC8818A"/>
@@ -67715,7 +69736,7 @@
       </w:pPr>
     </w:lvl>
   </w:abstractNum>
-  <w:abstractNum w:abstractNumId="206" w15:restartNumberingAfterBreak="0">
+  <w:abstractNum w:abstractNumId="207" w15:restartNumberingAfterBreak="0">
     <w:nsid w:val="73F00932"/>
     <w:multiLevelType w:val="multilevel"/>
     <w:tmpl w:val="EA58FAA0"/>
@@ -67864,7 +69885,7 @@
       </w:rPr>
     </w:lvl>
   </w:abstractNum>
-  <w:abstractNum w:abstractNumId="207" w15:restartNumberingAfterBreak="0">
+  <w:abstractNum w:abstractNumId="208" w15:restartNumberingAfterBreak="0">
     <w:nsid w:val="75B85E30"/>
     <w:multiLevelType w:val="multilevel"/>
     <w:tmpl w:val="306E71E0"/>
@@ -67977,7 +69998,7 @@
       </w:pPr>
     </w:lvl>
   </w:abstractNum>
-  <w:abstractNum w:abstractNumId="208" w15:restartNumberingAfterBreak="0">
+  <w:abstractNum w:abstractNumId="209" w15:restartNumberingAfterBreak="0">
     <w:nsid w:val="75C26106"/>
     <w:multiLevelType w:val="multilevel"/>
     <w:tmpl w:val="B7944F6A"/>
@@ -68126,7 +70147,7 @@
       </w:rPr>
     </w:lvl>
   </w:abstractNum>
-  <w:abstractNum w:abstractNumId="209" w15:restartNumberingAfterBreak="0">
+  <w:abstractNum w:abstractNumId="210" w15:restartNumberingAfterBreak="0">
     <w:nsid w:val="76241D10"/>
     <w:multiLevelType w:val="multilevel"/>
     <w:tmpl w:val="60F62C3A"/>
@@ -68275,7 +70296,7 @@
       </w:rPr>
     </w:lvl>
   </w:abstractNum>
-  <w:abstractNum w:abstractNumId="210" w15:restartNumberingAfterBreak="0">
+  <w:abstractNum w:abstractNumId="211" w15:restartNumberingAfterBreak="0">
     <w:nsid w:val="76FD2CA7"/>
     <w:multiLevelType w:val="multilevel"/>
     <w:tmpl w:val="83246018"/>
@@ -68388,7 +70409,7 @@
       </w:pPr>
     </w:lvl>
   </w:abstractNum>
-  <w:abstractNum w:abstractNumId="211" w15:restartNumberingAfterBreak="0">
+  <w:abstractNum w:abstractNumId="212" w15:restartNumberingAfterBreak="0">
     <w:nsid w:val="78912188"/>
     <w:multiLevelType w:val="multilevel"/>
     <w:tmpl w:val="0C0A1D18"/>
@@ -68537,7 +70558,7 @@
       </w:rPr>
     </w:lvl>
   </w:abstractNum>
-  <w:abstractNum w:abstractNumId="212" w15:restartNumberingAfterBreak="0">
+  <w:abstractNum w:abstractNumId="213" w15:restartNumberingAfterBreak="0">
     <w:nsid w:val="79080019"/>
     <w:multiLevelType w:val="multilevel"/>
     <w:tmpl w:val="CA0A7EE2"/>
@@ -68686,7 +70707,7 @@
       </w:rPr>
     </w:lvl>
   </w:abstractNum>
-  <w:abstractNum w:abstractNumId="213" w15:restartNumberingAfterBreak="0">
+  <w:abstractNum w:abstractNumId="214" w15:restartNumberingAfterBreak="0">
     <w:nsid w:val="7AC36C8F"/>
     <w:multiLevelType w:val="multilevel"/>
     <w:tmpl w:val="E2AA5112"/>
@@ -68799,7 +70820,7 @@
       </w:pPr>
     </w:lvl>
   </w:abstractNum>
-  <w:abstractNum w:abstractNumId="214" w15:restartNumberingAfterBreak="0">
+  <w:abstractNum w:abstractNumId="215" w15:restartNumberingAfterBreak="0">
     <w:nsid w:val="7B1E0913"/>
     <w:multiLevelType w:val="multilevel"/>
     <w:tmpl w:val="7BFE2ADA"/>
@@ -68948,7 +70969,7 @@
       </w:rPr>
     </w:lvl>
   </w:abstractNum>
-  <w:abstractNum w:abstractNumId="215" w15:restartNumberingAfterBreak="0">
+  <w:abstractNum w:abstractNumId="216" w15:restartNumberingAfterBreak="0">
     <w:nsid w:val="7BB51163"/>
     <w:multiLevelType w:val="multilevel"/>
     <w:tmpl w:val="7108B23A"/>
@@ -69097,7 +71118,7 @@
       </w:rPr>
     </w:lvl>
   </w:abstractNum>
-  <w:abstractNum w:abstractNumId="216" w15:restartNumberingAfterBreak="0">
+  <w:abstractNum w:abstractNumId="217" w15:restartNumberingAfterBreak="0">
     <w:nsid w:val="7BDC6C78"/>
     <w:multiLevelType w:val="multilevel"/>
     <w:tmpl w:val="ECCABFC0"/>
@@ -69246,7 +71267,7 @@
       </w:rPr>
     </w:lvl>
   </w:abstractNum>
-  <w:abstractNum w:abstractNumId="217" w15:restartNumberingAfterBreak="0">
+  <w:abstractNum w:abstractNumId="218" w15:restartNumberingAfterBreak="0">
     <w:nsid w:val="7C150C3B"/>
     <w:multiLevelType w:val="multilevel"/>
     <w:tmpl w:val="CDA28014"/>
@@ -69395,7 +71416,7 @@
       </w:rPr>
     </w:lvl>
   </w:abstractNum>
-  <w:abstractNum w:abstractNumId="218" w15:restartNumberingAfterBreak="0">
+  <w:abstractNum w:abstractNumId="219" w15:restartNumberingAfterBreak="0">
     <w:nsid w:val="7CD55689"/>
     <w:multiLevelType w:val="multilevel"/>
     <w:tmpl w:val="1EB0B8C4"/>
@@ -69544,7 +71565,7 @@
       </w:rPr>
     </w:lvl>
   </w:abstractNum>
-  <w:abstractNum w:abstractNumId="219" w15:restartNumberingAfterBreak="0">
+  <w:abstractNum w:abstractNumId="220" w15:restartNumberingAfterBreak="0">
     <w:nsid w:val="7D7423D6"/>
     <w:multiLevelType w:val="multilevel"/>
     <w:tmpl w:val="2110CC2C"/>
@@ -69657,7 +71678,7 @@
       </w:pPr>
     </w:lvl>
   </w:abstractNum>
-  <w:abstractNum w:abstractNumId="220" w15:restartNumberingAfterBreak="0">
+  <w:abstractNum w:abstractNumId="221" w15:restartNumberingAfterBreak="0">
     <w:nsid w:val="7DF04289"/>
     <w:multiLevelType w:val="multilevel"/>
     <w:tmpl w:val="A6824620"/>
@@ -69770,7 +71791,7 @@
       </w:pPr>
     </w:lvl>
   </w:abstractNum>
-  <w:abstractNum w:abstractNumId="221" w15:restartNumberingAfterBreak="0">
+  <w:abstractNum w:abstractNumId="222" w15:restartNumberingAfterBreak="0">
     <w:nsid w:val="7F290EB3"/>
     <w:multiLevelType w:val="multilevel"/>
     <w:tmpl w:val="2182EB46"/>
@@ -69919,7 +71940,7 @@
       </w:rPr>
     </w:lvl>
   </w:abstractNum>
-  <w:abstractNum w:abstractNumId="222" w15:restartNumberingAfterBreak="0">
+  <w:abstractNum w:abstractNumId="223" w15:restartNumberingAfterBreak="0">
     <w:nsid w:val="7F5C3C98"/>
     <w:multiLevelType w:val="multilevel"/>
     <w:tmpl w:val="BD32C702"/>
@@ -70068,7 +72089,7 @@
       </w:rPr>
     </w:lvl>
   </w:abstractNum>
-  <w:abstractNum w:abstractNumId="223" w15:restartNumberingAfterBreak="0">
+  <w:abstractNum w:abstractNumId="224" w15:restartNumberingAfterBreak="0">
     <w:nsid w:val="7F721087"/>
     <w:multiLevelType w:val="multilevel"/>
     <w:tmpl w:val="7C7075BE"/>
@@ -70181,7 +72202,7 @@
       </w:pPr>
     </w:lvl>
   </w:abstractNum>
-  <w:abstractNum w:abstractNumId="224" w15:restartNumberingAfterBreak="0">
+  <w:abstractNum w:abstractNumId="225" w15:restartNumberingAfterBreak="0">
     <w:nsid w:val="7F8E4B78"/>
     <w:multiLevelType w:val="multilevel"/>
     <w:tmpl w:val="DDBE7D30"/>
@@ -70334,64 +72355,64 @@
     <w:abstractNumId w:val="93"/>
   </w:num>
   <w:num w:numId="2" w16cid:durableId="1983995181">
-    <w:abstractNumId w:val="125"/>
+    <w:abstractNumId w:val="126"/>
   </w:num>
   <w:num w:numId="3" w16cid:durableId="1027677362">
-    <w:abstractNumId w:val="132"/>
+    <w:abstractNumId w:val="133"/>
   </w:num>
   <w:num w:numId="4" w16cid:durableId="1725904277">
     <w:abstractNumId w:val="51"/>
   </w:num>
   <w:num w:numId="5" w16cid:durableId="770123921">
-    <w:abstractNumId w:val="168"/>
+    <w:abstractNumId w:val="169"/>
   </w:num>
   <w:num w:numId="6" w16cid:durableId="1301030596">
-    <w:abstractNumId w:val="201"/>
+    <w:abstractNumId w:val="202"/>
   </w:num>
   <w:num w:numId="7" w16cid:durableId="883634839">
-    <w:abstractNumId w:val="180"/>
+    <w:abstractNumId w:val="181"/>
   </w:num>
   <w:num w:numId="8" w16cid:durableId="933825154">
-    <w:abstractNumId w:val="211"/>
+    <w:abstractNumId w:val="212"/>
   </w:num>
   <w:num w:numId="9" w16cid:durableId="223686219">
-    <w:abstractNumId w:val="155"/>
+    <w:abstractNumId w:val="156"/>
   </w:num>
   <w:num w:numId="10" w16cid:durableId="1329403220">
     <w:abstractNumId w:val="106"/>
   </w:num>
   <w:num w:numId="11" w16cid:durableId="530609509">
-    <w:abstractNumId w:val="178"/>
+    <w:abstractNumId w:val="179"/>
   </w:num>
   <w:num w:numId="12" w16cid:durableId="1826192522">
-    <w:abstractNumId w:val="174"/>
+    <w:abstractNumId w:val="175"/>
   </w:num>
   <w:num w:numId="13" w16cid:durableId="2030252864">
     <w:abstractNumId w:val="7"/>
   </w:num>
   <w:num w:numId="14" w16cid:durableId="201675193">
-    <w:abstractNumId w:val="186"/>
+    <w:abstractNumId w:val="187"/>
   </w:num>
   <w:num w:numId="15" w16cid:durableId="174149761">
-    <w:abstractNumId w:val="209"/>
+    <w:abstractNumId w:val="210"/>
   </w:num>
   <w:num w:numId="16" w16cid:durableId="291718725">
-    <w:abstractNumId w:val="116"/>
+    <w:abstractNumId w:val="117"/>
   </w:num>
   <w:num w:numId="17" w16cid:durableId="1592737427">
-    <w:abstractNumId w:val="216"/>
+    <w:abstractNumId w:val="217"/>
   </w:num>
   <w:num w:numId="18" w16cid:durableId="900166529">
-    <w:abstractNumId w:val="140"/>
+    <w:abstractNumId w:val="141"/>
   </w:num>
   <w:num w:numId="19" w16cid:durableId="1666933956">
-    <w:abstractNumId w:val="182"/>
+    <w:abstractNumId w:val="183"/>
   </w:num>
   <w:num w:numId="20" w16cid:durableId="617418685">
     <w:abstractNumId w:val="5"/>
   </w:num>
   <w:num w:numId="21" w16cid:durableId="94910046">
-    <w:abstractNumId w:val="187"/>
+    <w:abstractNumId w:val="188"/>
   </w:num>
   <w:num w:numId="22" w16cid:durableId="1513908617">
     <w:abstractNumId w:val="0"/>
@@ -70400,7 +72421,7 @@
     <w:abstractNumId w:val="2"/>
   </w:num>
   <w:num w:numId="24" w16cid:durableId="1123621586">
-    <w:abstractNumId w:val="119"/>
+    <w:abstractNumId w:val="120"/>
   </w:num>
   <w:num w:numId="25" w16cid:durableId="1529954705">
     <w:abstractNumId w:val="99"/>
@@ -70415,10 +72436,10 @@
     <w:abstractNumId w:val="56"/>
   </w:num>
   <w:num w:numId="29" w16cid:durableId="1286041936">
-    <w:abstractNumId w:val="149"/>
+    <w:abstractNumId w:val="150"/>
   </w:num>
   <w:num w:numId="30" w16cid:durableId="1952005298">
-    <w:abstractNumId w:val="154"/>
+    <w:abstractNumId w:val="155"/>
   </w:num>
   <w:num w:numId="31" w16cid:durableId="798493326">
     <w:abstractNumId w:val="95"/>
@@ -70430,10 +72451,10 @@
     <w:abstractNumId w:val="26"/>
   </w:num>
   <w:num w:numId="34" w16cid:durableId="486016452">
-    <w:abstractNumId w:val="196"/>
+    <w:abstractNumId w:val="197"/>
   </w:num>
   <w:num w:numId="35" w16cid:durableId="69156514">
-    <w:abstractNumId w:val="166"/>
+    <w:abstractNumId w:val="167"/>
   </w:num>
   <w:num w:numId="36" w16cid:durableId="1017734008">
     <w:abstractNumId w:val="60"/>
@@ -70445,22 +72466,22 @@
     <w:abstractNumId w:val="40"/>
   </w:num>
   <w:num w:numId="39" w16cid:durableId="134766203">
-    <w:abstractNumId w:val="204"/>
+    <w:abstractNumId w:val="205"/>
   </w:num>
   <w:num w:numId="40" w16cid:durableId="2074891771">
-    <w:abstractNumId w:val="164"/>
+    <w:abstractNumId w:val="165"/>
   </w:num>
   <w:num w:numId="41" w16cid:durableId="133061307">
-    <w:abstractNumId w:val="144"/>
+    <w:abstractNumId w:val="145"/>
   </w:num>
   <w:num w:numId="42" w16cid:durableId="1395854768">
     <w:abstractNumId w:val="45"/>
   </w:num>
   <w:num w:numId="43" w16cid:durableId="1601640591">
-    <w:abstractNumId w:val="126"/>
+    <w:abstractNumId w:val="127"/>
   </w:num>
   <w:num w:numId="44" w16cid:durableId="1872453494">
-    <w:abstractNumId w:val="189"/>
+    <w:abstractNumId w:val="190"/>
   </w:num>
   <w:num w:numId="45" w16cid:durableId="291405655">
     <w:abstractNumId w:val="29"/>
@@ -70469,16 +72490,16 @@
     <w:abstractNumId w:val="6"/>
   </w:num>
   <w:num w:numId="47" w16cid:durableId="1374575350">
-    <w:abstractNumId w:val="120"/>
+    <w:abstractNumId w:val="121"/>
   </w:num>
   <w:num w:numId="48" w16cid:durableId="1184436829">
-    <w:abstractNumId w:val="172"/>
+    <w:abstractNumId w:val="173"/>
   </w:num>
   <w:num w:numId="49" w16cid:durableId="2130929389">
     <w:abstractNumId w:val="80"/>
   </w:num>
   <w:num w:numId="50" w16cid:durableId="650983324">
-    <w:abstractNumId w:val="192"/>
+    <w:abstractNumId w:val="193"/>
   </w:num>
   <w:num w:numId="51" w16cid:durableId="319432586">
     <w:abstractNumId w:val="74"/>
@@ -70487,10 +72508,10 @@
     <w:abstractNumId w:val="3"/>
   </w:num>
   <w:num w:numId="53" w16cid:durableId="875196556">
-    <w:abstractNumId w:val="214"/>
+    <w:abstractNumId w:val="215"/>
   </w:num>
   <w:num w:numId="54" w16cid:durableId="525172531">
-    <w:abstractNumId w:val="222"/>
+    <w:abstractNumId w:val="223"/>
   </w:num>
   <w:num w:numId="55" w16cid:durableId="341326671">
     <w:abstractNumId w:val="86"/>
@@ -70499,13 +72520,13 @@
     <w:abstractNumId w:val="61"/>
   </w:num>
   <w:num w:numId="57" w16cid:durableId="1360083278">
-    <w:abstractNumId w:val="165"/>
+    <w:abstractNumId w:val="166"/>
   </w:num>
   <w:num w:numId="58" w16cid:durableId="1600062849">
     <w:abstractNumId w:val="79"/>
   </w:num>
   <w:num w:numId="59" w16cid:durableId="2057896236">
-    <w:abstractNumId w:val="176"/>
+    <w:abstractNumId w:val="177"/>
   </w:num>
   <w:num w:numId="60" w16cid:durableId="932011211">
     <w:abstractNumId w:val="89"/>
@@ -70514,37 +72535,37 @@
     <w:abstractNumId w:val="57"/>
   </w:num>
   <w:num w:numId="62" w16cid:durableId="1829049668">
-    <w:abstractNumId w:val="161"/>
+    <w:abstractNumId w:val="162"/>
   </w:num>
   <w:num w:numId="63" w16cid:durableId="1803111320">
     <w:abstractNumId w:val="13"/>
   </w:num>
   <w:num w:numId="64" w16cid:durableId="1938293614">
-    <w:abstractNumId w:val="131"/>
+    <w:abstractNumId w:val="132"/>
   </w:num>
   <w:num w:numId="65" w16cid:durableId="230623167">
-    <w:abstractNumId w:val="147"/>
+    <w:abstractNumId w:val="148"/>
   </w:num>
   <w:num w:numId="66" w16cid:durableId="1162551628">
-    <w:abstractNumId w:val="191"/>
+    <w:abstractNumId w:val="192"/>
   </w:num>
   <w:num w:numId="67" w16cid:durableId="1160657813">
     <w:abstractNumId w:val="77"/>
   </w:num>
   <w:num w:numId="68" w16cid:durableId="198202910">
-    <w:abstractNumId w:val="217"/>
+    <w:abstractNumId w:val="218"/>
   </w:num>
   <w:num w:numId="69" w16cid:durableId="2013295982">
-    <w:abstractNumId w:val="208"/>
+    <w:abstractNumId w:val="209"/>
   </w:num>
   <w:num w:numId="70" w16cid:durableId="1891842718">
-    <w:abstractNumId w:val="156"/>
+    <w:abstractNumId w:val="157"/>
   </w:num>
   <w:num w:numId="71" w16cid:durableId="747118429">
-    <w:abstractNumId w:val="198"/>
+    <w:abstractNumId w:val="199"/>
   </w:num>
   <w:num w:numId="72" w16cid:durableId="1968002146">
-    <w:abstractNumId w:val="163"/>
+    <w:abstractNumId w:val="164"/>
   </w:num>
   <w:num w:numId="73" w16cid:durableId="1083180392">
     <w:abstractNumId w:val="8"/>
@@ -70559,13 +72580,13 @@
     <w:abstractNumId w:val="31"/>
   </w:num>
   <w:num w:numId="77" w16cid:durableId="1021322924">
-    <w:abstractNumId w:val="223"/>
+    <w:abstractNumId w:val="224"/>
   </w:num>
   <w:num w:numId="78" w16cid:durableId="1313870087">
-    <w:abstractNumId w:val="151"/>
+    <w:abstractNumId w:val="152"/>
   </w:num>
   <w:num w:numId="79" w16cid:durableId="1929460859">
-    <w:abstractNumId w:val="215"/>
+    <w:abstractNumId w:val="216"/>
   </w:num>
   <w:num w:numId="80" w16cid:durableId="430316810">
     <w:abstractNumId w:val="30"/>
@@ -70574,7 +72595,7 @@
     <w:abstractNumId w:val="107"/>
   </w:num>
   <w:num w:numId="82" w16cid:durableId="71391187">
-    <w:abstractNumId w:val="200"/>
+    <w:abstractNumId w:val="201"/>
   </w:num>
   <w:num w:numId="83" w16cid:durableId="1559708153">
     <w:abstractNumId w:val="48"/>
@@ -70583,13 +72604,13 @@
     <w:abstractNumId w:val="91"/>
   </w:num>
   <w:num w:numId="85" w16cid:durableId="290132632">
-    <w:abstractNumId w:val="212"/>
+    <w:abstractNumId w:val="213"/>
   </w:num>
   <w:num w:numId="86" w16cid:durableId="1124733781">
     <w:abstractNumId w:val="9"/>
   </w:num>
   <w:num w:numId="87" w16cid:durableId="2121682398">
-    <w:abstractNumId w:val="171"/>
+    <w:abstractNumId w:val="172"/>
   </w:num>
   <w:num w:numId="88" w16cid:durableId="1027483187">
     <w:abstractNumId w:val="12"/>
@@ -70598,10 +72619,10 @@
     <w:abstractNumId w:val="90"/>
   </w:num>
   <w:num w:numId="90" w16cid:durableId="801266122">
-    <w:abstractNumId w:val="118"/>
+    <w:abstractNumId w:val="119"/>
   </w:num>
   <w:num w:numId="91" w16cid:durableId="1508323194">
-    <w:abstractNumId w:val="173"/>
+    <w:abstractNumId w:val="174"/>
   </w:num>
   <w:num w:numId="92" w16cid:durableId="1321690392">
     <w:abstractNumId w:val="59"/>
@@ -70610,7 +72631,7 @@
     <w:abstractNumId w:val="49"/>
   </w:num>
   <w:num w:numId="94" w16cid:durableId="2095590697">
-    <w:abstractNumId w:val="195"/>
+    <w:abstractNumId w:val="196"/>
   </w:num>
   <w:num w:numId="95" w16cid:durableId="412094528">
     <w:abstractNumId w:val="88"/>
@@ -70622,46 +72643,46 @@
     <w:abstractNumId w:val="72"/>
   </w:num>
   <w:num w:numId="98" w16cid:durableId="1369333016">
-    <w:abstractNumId w:val="130"/>
+    <w:abstractNumId w:val="131"/>
   </w:num>
   <w:num w:numId="99" w16cid:durableId="252786227">
     <w:abstractNumId w:val="97"/>
   </w:num>
   <w:num w:numId="100" w16cid:durableId="1423726176">
-    <w:abstractNumId w:val="199"/>
+    <w:abstractNumId w:val="200"/>
   </w:num>
   <w:num w:numId="101" w16cid:durableId="929196454">
-    <w:abstractNumId w:val="158"/>
+    <w:abstractNumId w:val="159"/>
   </w:num>
   <w:num w:numId="102" w16cid:durableId="402139863">
-    <w:abstractNumId w:val="138"/>
+    <w:abstractNumId w:val="139"/>
   </w:num>
   <w:num w:numId="103" w16cid:durableId="500240000">
-    <w:abstractNumId w:val="115"/>
+    <w:abstractNumId w:val="116"/>
   </w:num>
   <w:num w:numId="104" w16cid:durableId="1346981830">
-    <w:abstractNumId w:val="203"/>
+    <w:abstractNumId w:val="204"/>
   </w:num>
   <w:num w:numId="105" w16cid:durableId="1448356481">
     <w:abstractNumId w:val="82"/>
   </w:num>
   <w:num w:numId="106" w16cid:durableId="454715092">
-    <w:abstractNumId w:val="124"/>
+    <w:abstractNumId w:val="125"/>
   </w:num>
   <w:num w:numId="107" w16cid:durableId="1275869613">
     <w:abstractNumId w:val="66"/>
   </w:num>
   <w:num w:numId="108" w16cid:durableId="518273345">
-    <w:abstractNumId w:val="183"/>
+    <w:abstractNumId w:val="184"/>
   </w:num>
   <w:num w:numId="109" w16cid:durableId="2139058462">
     <w:abstractNumId w:val="75"/>
   </w:num>
   <w:num w:numId="110" w16cid:durableId="1988780611">
-    <w:abstractNumId w:val="170"/>
+    <w:abstractNumId w:val="171"/>
   </w:num>
   <w:num w:numId="111" w16cid:durableId="58405217">
-    <w:abstractNumId w:val="205"/>
+    <w:abstractNumId w:val="206"/>
   </w:num>
   <w:num w:numId="112" w16cid:durableId="497576760">
     <w:abstractNumId w:val="18"/>
@@ -70676,13 +72697,13 @@
     <w:abstractNumId w:val="109"/>
   </w:num>
   <w:num w:numId="116" w16cid:durableId="1246183613">
-    <w:abstractNumId w:val="202"/>
+    <w:abstractNumId w:val="203"/>
   </w:num>
   <w:num w:numId="117" w16cid:durableId="669022544">
-    <w:abstractNumId w:val="143"/>
+    <w:abstractNumId w:val="144"/>
   </w:num>
   <w:num w:numId="118" w16cid:durableId="970598248">
-    <w:abstractNumId w:val="139"/>
+    <w:abstractNumId w:val="140"/>
   </w:num>
   <w:num w:numId="119" w16cid:durableId="1794471070">
     <w:abstractNumId w:val="17"/>
@@ -70691,7 +72712,7 @@
     <w:abstractNumId w:val="104"/>
   </w:num>
   <w:num w:numId="121" w16cid:durableId="411590081">
-    <w:abstractNumId w:val="129"/>
+    <w:abstractNumId w:val="130"/>
   </w:num>
   <w:num w:numId="122" w16cid:durableId="1438451695">
     <w:abstractNumId w:val="16"/>
@@ -70703,7 +72724,7 @@
     <w:abstractNumId w:val="38"/>
   </w:num>
   <w:num w:numId="125" w16cid:durableId="771633251">
-    <w:abstractNumId w:val="157"/>
+    <w:abstractNumId w:val="158"/>
   </w:num>
   <w:num w:numId="126" w16cid:durableId="66151877">
     <w:abstractNumId w:val="50"/>
@@ -70721,7 +72742,7 @@
     <w:abstractNumId w:val="47"/>
   </w:num>
   <w:num w:numId="131" w16cid:durableId="1426918263">
-    <w:abstractNumId w:val="169"/>
+    <w:abstractNumId w:val="170"/>
   </w:num>
   <w:num w:numId="132" w16cid:durableId="968707404">
     <w:abstractNumId w:val="24"/>
@@ -70730,31 +72751,31 @@
     <w:abstractNumId w:val="44"/>
   </w:num>
   <w:num w:numId="134" w16cid:durableId="96951969">
-    <w:abstractNumId w:val="159"/>
+    <w:abstractNumId w:val="160"/>
   </w:num>
   <w:num w:numId="135" w16cid:durableId="1436249398">
-    <w:abstractNumId w:val="220"/>
+    <w:abstractNumId w:val="221"/>
   </w:num>
   <w:num w:numId="136" w16cid:durableId="1580871098">
     <w:abstractNumId w:val="27"/>
   </w:num>
   <w:num w:numId="137" w16cid:durableId="756748386">
-    <w:abstractNumId w:val="177"/>
+    <w:abstractNumId w:val="178"/>
   </w:num>
   <w:num w:numId="138" w16cid:durableId="1180585987">
-    <w:abstractNumId w:val="128"/>
+    <w:abstractNumId w:val="129"/>
   </w:num>
   <w:num w:numId="139" w16cid:durableId="1420516050">
-    <w:abstractNumId w:val="137"/>
+    <w:abstractNumId w:val="138"/>
   </w:num>
   <w:num w:numId="140" w16cid:durableId="1794246251">
-    <w:abstractNumId w:val="197"/>
+    <w:abstractNumId w:val="198"/>
   </w:num>
   <w:num w:numId="141" w16cid:durableId="1963076707">
-    <w:abstractNumId w:val="190"/>
+    <w:abstractNumId w:val="191"/>
   </w:num>
   <w:num w:numId="142" w16cid:durableId="1523203762">
-    <w:abstractNumId w:val="213"/>
+    <w:abstractNumId w:val="214"/>
   </w:num>
   <w:num w:numId="143" w16cid:durableId="104544710">
     <w:abstractNumId w:val="4"/>
@@ -70763,22 +72784,22 @@
     <w:abstractNumId w:val="85"/>
   </w:num>
   <w:num w:numId="145" w16cid:durableId="793789690">
-    <w:abstractNumId w:val="152"/>
+    <w:abstractNumId w:val="153"/>
   </w:num>
   <w:num w:numId="146" w16cid:durableId="1187062080">
-    <w:abstractNumId w:val="167"/>
+    <w:abstractNumId w:val="168"/>
   </w:num>
   <w:num w:numId="147" w16cid:durableId="1150708735">
-    <w:abstractNumId w:val="136"/>
+    <w:abstractNumId w:val="137"/>
   </w:num>
   <w:num w:numId="148" w16cid:durableId="1720662226">
-    <w:abstractNumId w:val="210"/>
+    <w:abstractNumId w:val="211"/>
   </w:num>
   <w:num w:numId="149" w16cid:durableId="632637327">
     <w:abstractNumId w:val="78"/>
   </w:num>
   <w:num w:numId="150" w16cid:durableId="181670562">
-    <w:abstractNumId w:val="188"/>
+    <w:abstractNumId w:val="189"/>
   </w:num>
   <w:num w:numId="151" w16cid:durableId="1932857641">
     <w:abstractNumId w:val="43"/>
@@ -70796,7 +72817,7 @@
     <w:abstractNumId w:val="65"/>
   </w:num>
   <w:num w:numId="156" w16cid:durableId="282424592">
-    <w:abstractNumId w:val="185"/>
+    <w:abstractNumId w:val="186"/>
   </w:num>
   <w:num w:numId="157" w16cid:durableId="2027638405">
     <w:abstractNumId w:val="105"/>
@@ -70805,28 +72826,28 @@
     <w:abstractNumId w:val="63"/>
   </w:num>
   <w:num w:numId="159" w16cid:durableId="633482096">
-    <w:abstractNumId w:val="117"/>
+    <w:abstractNumId w:val="118"/>
   </w:num>
   <w:num w:numId="160" w16cid:durableId="116947354">
     <w:abstractNumId w:val="53"/>
   </w:num>
   <w:num w:numId="161" w16cid:durableId="143933487">
-    <w:abstractNumId w:val="184"/>
+    <w:abstractNumId w:val="185"/>
   </w:num>
   <w:num w:numId="162" w16cid:durableId="1652102287">
-    <w:abstractNumId w:val="218"/>
+    <w:abstractNumId w:val="219"/>
   </w:num>
   <w:num w:numId="163" w16cid:durableId="1805124315">
-    <w:abstractNumId w:val="194"/>
+    <w:abstractNumId w:val="195"/>
   </w:num>
   <w:num w:numId="164" w16cid:durableId="1777095747">
-    <w:abstractNumId w:val="134"/>
+    <w:abstractNumId w:val="135"/>
   </w:num>
   <w:num w:numId="165" w16cid:durableId="1724015608">
-    <w:abstractNumId w:val="145"/>
+    <w:abstractNumId w:val="146"/>
   </w:num>
   <w:num w:numId="166" w16cid:durableId="2046517839">
-    <w:abstractNumId w:val="193"/>
+    <w:abstractNumId w:val="194"/>
   </w:num>
   <w:num w:numId="167" w16cid:durableId="1986229332">
     <w:abstractNumId w:val="100"/>
@@ -70841,10 +72862,10 @@
     <w:abstractNumId w:val="46"/>
   </w:num>
   <w:num w:numId="171" w16cid:durableId="908536369">
-    <w:abstractNumId w:val="175"/>
+    <w:abstractNumId w:val="176"/>
   </w:num>
   <w:num w:numId="172" w16cid:durableId="2144304673">
-    <w:abstractNumId w:val="135"/>
+    <w:abstractNumId w:val="136"/>
   </w:num>
   <w:num w:numId="173" w16cid:durableId="1045983677">
     <w:abstractNumId w:val="34"/>
@@ -70853,7 +72874,7 @@
     <w:abstractNumId w:val="76"/>
   </w:num>
   <w:num w:numId="175" w16cid:durableId="921989762">
-    <w:abstractNumId w:val="123"/>
+    <w:abstractNumId w:val="124"/>
   </w:num>
   <w:num w:numId="176" w16cid:durableId="1707638121">
     <w:abstractNumId w:val="94"/>
@@ -70862,7 +72883,7 @@
     <w:abstractNumId w:val="28"/>
   </w:num>
   <w:num w:numId="178" w16cid:durableId="1369794570">
-    <w:abstractNumId w:val="221"/>
+    <w:abstractNumId w:val="222"/>
   </w:num>
   <w:num w:numId="179" w16cid:durableId="805507589">
     <w:abstractNumId w:val="36"/>
@@ -70877,10 +72898,10 @@
     <w:abstractNumId w:val="73"/>
   </w:num>
   <w:num w:numId="183" w16cid:durableId="1803886153">
-    <w:abstractNumId w:val="179"/>
+    <w:abstractNumId w:val="180"/>
   </w:num>
   <w:num w:numId="184" w16cid:durableId="336621482">
-    <w:abstractNumId w:val="224"/>
+    <w:abstractNumId w:val="225"/>
   </w:num>
   <w:num w:numId="185" w16cid:durableId="1792627240">
     <w:abstractNumId w:val="37"/>
@@ -70892,7 +72913,7 @@
     <w:abstractNumId w:val="41"/>
   </w:num>
   <w:num w:numId="188" w16cid:durableId="1706716598">
-    <w:abstractNumId w:val="150"/>
+    <w:abstractNumId w:val="151"/>
   </w:num>
   <w:num w:numId="189" w16cid:durableId="1589192250">
     <w:abstractNumId w:val="71"/>
@@ -70910,16 +72931,16 @@
     <w:abstractNumId w:val="110"/>
   </w:num>
   <w:num w:numId="194" w16cid:durableId="546838102">
-    <w:abstractNumId w:val="219"/>
+    <w:abstractNumId w:val="220"/>
   </w:num>
   <w:num w:numId="195" w16cid:durableId="646328132">
     <w:abstractNumId w:val="68"/>
   </w:num>
   <w:num w:numId="196" w16cid:durableId="538854729">
-    <w:abstractNumId w:val="207"/>
+    <w:abstractNumId w:val="208"/>
   </w:num>
   <w:num w:numId="197" w16cid:durableId="192888927">
-    <w:abstractNumId w:val="148"/>
+    <w:abstractNumId w:val="149"/>
   </w:num>
   <w:num w:numId="198" w16cid:durableId="945889025">
     <w:abstractNumId w:val="108"/>
@@ -70931,34 +72952,34 @@
     <w:abstractNumId w:val="35"/>
   </w:num>
   <w:num w:numId="201" w16cid:durableId="753282598">
-    <w:abstractNumId w:val="206"/>
+    <w:abstractNumId w:val="207"/>
   </w:num>
   <w:num w:numId="202" w16cid:durableId="769811587">
     <w:abstractNumId w:val="55"/>
   </w:num>
   <w:num w:numId="203" w16cid:durableId="214779529">
-    <w:abstractNumId w:val="122"/>
+    <w:abstractNumId w:val="123"/>
   </w:num>
   <w:num w:numId="204" w16cid:durableId="2136557066">
-    <w:abstractNumId w:val="133"/>
+    <w:abstractNumId w:val="134"/>
   </w:num>
   <w:num w:numId="205" w16cid:durableId="984315439">
-    <w:abstractNumId w:val="114"/>
+    <w:abstractNumId w:val="115"/>
   </w:num>
   <w:num w:numId="206" w16cid:durableId="1196234785">
     <w:abstractNumId w:val="98"/>
   </w:num>
   <w:num w:numId="207" w16cid:durableId="693851100">
-    <w:abstractNumId w:val="146"/>
+    <w:abstractNumId w:val="147"/>
   </w:num>
   <w:num w:numId="208" w16cid:durableId="1131243794">
-    <w:abstractNumId w:val="153"/>
+    <w:abstractNumId w:val="154"/>
   </w:num>
   <w:num w:numId="209" w16cid:durableId="1944461679">
     <w:abstractNumId w:val="96"/>
   </w:num>
   <w:num w:numId="210" w16cid:durableId="55737706">
-    <w:abstractNumId w:val="141"/>
+    <w:abstractNumId w:val="142"/>
   </w:num>
   <w:num w:numId="211" w16cid:durableId="277570139">
     <w:abstractNumId w:val="58"/>
@@ -70973,13 +72994,13 @@
     <w:abstractNumId w:val="103"/>
   </w:num>
   <w:num w:numId="215" w16cid:durableId="1030104700">
-    <w:abstractNumId w:val="142"/>
+    <w:abstractNumId w:val="143"/>
   </w:num>
   <w:num w:numId="216" w16cid:durableId="1507817201">
     <w:abstractNumId w:val="67"/>
   </w:num>
   <w:num w:numId="217" w16cid:durableId="594560999">
-    <w:abstractNumId w:val="160"/>
+    <w:abstractNumId w:val="161"/>
   </w:num>
   <w:num w:numId="218" w16cid:durableId="87384644">
     <w:abstractNumId w:val="69"/>
@@ -70988,22 +73009,34 @@
     <w:abstractNumId w:val="54"/>
   </w:num>
   <w:num w:numId="220" w16cid:durableId="2064477522">
-    <w:abstractNumId w:val="127"/>
+    <w:abstractNumId w:val="128"/>
   </w:num>
   <w:num w:numId="221" w16cid:durableId="767506941">
-    <w:abstractNumId w:val="121"/>
+    <w:abstractNumId w:val="122"/>
   </w:num>
   <w:num w:numId="222" w16cid:durableId="96948066">
-    <w:abstractNumId w:val="181"/>
+    <w:abstractNumId w:val="182"/>
   </w:num>
   <w:num w:numId="223" w16cid:durableId="1478766220">
     <w:abstractNumId w:val="111"/>
   </w:num>
   <w:num w:numId="224" w16cid:durableId="1884829532">
-    <w:abstractNumId w:val="162"/>
+    <w:abstractNumId w:val="163"/>
   </w:num>
   <w:num w:numId="225" w16cid:durableId="480737076">
     <w:abstractNumId w:val="42"/>
+  </w:num>
+  <w:num w:numId="226" w16cid:durableId="1512259675">
+    <w:abstractNumId w:val="114"/>
+    <w:lvlOverride w:ilvl="0"/>
+    <w:lvlOverride w:ilvl="1"/>
+    <w:lvlOverride w:ilvl="2"/>
+    <w:lvlOverride w:ilvl="3"/>
+    <w:lvlOverride w:ilvl="4"/>
+    <w:lvlOverride w:ilvl="5"/>
+    <w:lvlOverride w:ilvl="6"/>
+    <w:lvlOverride w:ilvl="7"/>
+    <w:lvlOverride w:ilvl="8"/>
   </w:num>
 </w:numbering>
 </file>

</xml_diff>